<commit_message>
Adding design document and class diagrams
</commit_message>
<xml_diff>
--- a/asg-2/DesignDocument.docx
+++ b/asg-2/DesignDocument.docx
@@ -1,6 +1,6 @@
 
 <file path=word/document.xml><?xml version="1.0" encoding="utf-8"?>
-<w:document xmlns:wpc="http://schemas.microsoft.com/office/word/2010/wordprocessingCanvas" xmlns:cx="http://schemas.microsoft.com/office/drawing/2014/chartex" xmlns:cx1="http://schemas.microsoft.com/office/drawing/2015/9/8/chartex" xmlns:cx2="http://schemas.microsoft.com/office/drawing/2015/10/21/chartex" xmlns:cx3="http://schemas.microsoft.com/office/drawing/2016/5/9/chartex" xmlns:cx4="http://schemas.microsoft.com/office/drawing/2016/5/10/chartex" xmlns:cx5="http://schemas.microsoft.com/office/drawing/2016/5/11/chartex" xmlns:cx6="http://schemas.microsoft.com/office/drawing/2016/5/12/chartex" xmlns:cx7="http://schemas.microsoft.com/office/drawing/2016/5/13/chartex" xmlns:cx8="http://schemas.microsoft.com/office/drawing/2016/5/14/chartex" xmlns:mc="http://schemas.openxmlformats.org/markup-compatibility/2006" xmlns:aink="http://schemas.microsoft.com/office/drawing/2016/ink" xmlns:am3d="http://schemas.microsoft.com/office/drawing/2017/model3d" xmlns:o="urn:schemas-microsoft-com:office:office" xmlns:r="http://schemas.openxmlformats.org/officeDocument/2006/relationships" xmlns:m="http://schemas.openxmlformats.org/officeDocument/2006/math" xmlns:v="urn:schemas-microsoft-com:vml" xmlns:wp14="http://schemas.microsoft.com/office/word/2010/wordprocessingDrawing" xmlns:wp="http://schemas.openxmlformats.org/drawingml/2006/wordprocessingDrawing" xmlns:w10="urn:schemas-microsoft-com:office:word" xmlns:w="http://schemas.openxmlformats.org/wordprocessingml/2006/main" xmlns:w14="http://schemas.microsoft.com/office/word/2010/wordml" xmlns:w15="http://schemas.microsoft.com/office/word/2012/wordml" xmlns:w16cex="http://schemas.microsoft.com/office/word/2018/wordml/cex" xmlns:w16cid="http://schemas.microsoft.com/office/word/2016/wordml/cid" xmlns:w16="http://schemas.microsoft.com/office/word/2018/wordml" xmlns:w16se="http://schemas.microsoft.com/office/word/2015/wordml/symex" xmlns:wpg="http://schemas.microsoft.com/office/word/2010/wordprocessingGroup" xmlns:wpi="http://schemas.microsoft.com/office/word/2010/wordprocessingInk" xmlns:wne="http://schemas.microsoft.com/office/word/2006/wordml" xmlns:wps="http://schemas.microsoft.com/office/word/2010/wordprocessingShape" mc:Ignorable="w14 w15 w16se w16cid w16 w16cex wp14">
+<w:document xmlns:wpc="http://schemas.microsoft.com/office/word/2010/wordprocessingCanvas" xmlns:cx="http://schemas.microsoft.com/office/drawing/2014/chartex" xmlns:cx1="http://schemas.microsoft.com/office/drawing/2015/9/8/chartex" xmlns:cx2="http://schemas.microsoft.com/office/drawing/2015/10/21/chartex" xmlns:cx3="http://schemas.microsoft.com/office/drawing/2016/5/9/chartex" xmlns:cx4="http://schemas.microsoft.com/office/drawing/2016/5/10/chartex" xmlns:cx5="http://schemas.microsoft.com/office/drawing/2016/5/11/chartex" xmlns:cx6="http://schemas.microsoft.com/office/drawing/2016/5/12/chartex" xmlns:cx7="http://schemas.microsoft.com/office/drawing/2016/5/13/chartex" xmlns:cx8="http://schemas.microsoft.com/office/drawing/2016/5/14/chartex" xmlns:mc="http://schemas.openxmlformats.org/markup-compatibility/2006" xmlns:aink="http://schemas.microsoft.com/office/drawing/2016/ink" xmlns:am3d="http://schemas.microsoft.com/office/drawing/2017/model3d" xmlns:o="urn:schemas-microsoft-com:office:office" xmlns:r="http://schemas.openxmlformats.org/officeDocument/2006/relationships" xmlns:m="http://schemas.openxmlformats.org/officeDocument/2006/math" xmlns:v="urn:schemas-microsoft-com:vml" xmlns:wp14="http://schemas.microsoft.com/office/word/2010/wordprocessingDrawing" xmlns:wp="http://schemas.openxmlformats.org/drawingml/2006/wordprocessingDrawing" xmlns:w10="urn:schemas-microsoft-com:office:word" xmlns:w="http://schemas.openxmlformats.org/wordprocessingml/2006/main" xmlns:w14="http://schemas.microsoft.com/office/word/2010/wordml" xmlns:w15="http://schemas.microsoft.com/office/word/2012/wordml" xmlns:w16cex="http://schemas.microsoft.com/office/word/2018/wordml/cex" xmlns:w16cid="http://schemas.microsoft.com/office/word/2016/wordml/cid" xmlns:w16="http://schemas.microsoft.com/office/word/2018/wordml" xmlns:w16sdtdh="http://schemas.microsoft.com/office/word/2020/wordml/sdtdatahash" xmlns:w16se="http://schemas.microsoft.com/office/word/2015/wordml/symex" xmlns:wpg="http://schemas.microsoft.com/office/word/2010/wordprocessingGroup" xmlns:wpi="http://schemas.microsoft.com/office/word/2010/wordprocessingInk" xmlns:wne="http://schemas.microsoft.com/office/word/2006/wordml" xmlns:wps="http://schemas.microsoft.com/office/word/2010/wordprocessingShape" mc:Ignorable="w14 w15 w16se w16cid w16 w16cex w16sdtdh wp14">
   <w:body>
     <w:p>
       <w:r>
@@ -548,23 +548,7 @@
           <w:sz w:val="28"/>
           <w:szCs w:val="28"/>
         </w:rPr>
-        <w:t xml:space="preserve">The server for each center (called </w:t>
-      </w:r>
-      <w:proofErr w:type="spellStart"/>
-      <w:r>
-        <w:rPr>
-          <w:sz w:val="28"/>
-          <w:szCs w:val="28"/>
-        </w:rPr>
-        <w:t>CenterServer</w:t>
-      </w:r>
-      <w:proofErr w:type="spellEnd"/>
-      <w:r>
-        <w:rPr>
-          <w:sz w:val="28"/>
-          <w:szCs w:val="28"/>
-        </w:rPr>
-        <w:t xml:space="preserve">) maintains a number of Records. The two types of Records are: </w:t>
+        <w:t xml:space="preserve">The server for each center (called CenterServer) maintains a number of Records. The two types of Records are: </w:t>
       </w:r>
     </w:p>
     <w:p>
@@ -580,21 +564,12 @@
           <w:szCs w:val="28"/>
         </w:rPr>
       </w:pPr>
-      <w:proofErr w:type="spellStart"/>
-      <w:r>
-        <w:rPr>
-          <w:sz w:val="28"/>
-          <w:szCs w:val="28"/>
-        </w:rPr>
-        <w:t>TeacherRecord</w:t>
-      </w:r>
-      <w:proofErr w:type="spellEnd"/>
-      <w:r>
-        <w:rPr>
-          <w:sz w:val="28"/>
-          <w:szCs w:val="28"/>
-        </w:rPr>
-        <w:t xml:space="preserve"> </w:t>
+      <w:r>
+        <w:rPr>
+          <w:sz w:val="28"/>
+          <w:szCs w:val="28"/>
+        </w:rPr>
+        <w:t xml:space="preserve">TeacherRecord </w:t>
       </w:r>
     </w:p>
     <w:p>
@@ -610,7 +585,6 @@
           <w:szCs w:val="28"/>
         </w:rPr>
       </w:pPr>
-      <w:proofErr w:type="spellStart"/>
       <w:r>
         <w:rPr>
           <w:sz w:val="28"/>
@@ -618,202 +592,105 @@
         </w:rPr>
         <w:t>StudentRecord</w:t>
       </w:r>
-      <w:proofErr w:type="spellEnd"/>
-    </w:p>
-    <w:p>
-      <w:pPr>
-        <w:jc w:val="both"/>
-        <w:rPr>
-          <w:sz w:val="28"/>
-          <w:szCs w:val="28"/>
-        </w:rPr>
-      </w:pPr>
-    </w:p>
-    <w:p>
-      <w:pPr>
-        <w:jc w:val="both"/>
-        <w:rPr>
-          <w:sz w:val="28"/>
-          <w:szCs w:val="28"/>
-        </w:rPr>
-      </w:pPr>
-      <w:r>
-        <w:rPr>
-          <w:sz w:val="28"/>
-          <w:szCs w:val="28"/>
-        </w:rPr>
-        <w:t xml:space="preserve">A Record a unique </w:t>
-      </w:r>
-      <w:proofErr w:type="spellStart"/>
-      <w:r>
-        <w:rPr>
-          <w:sz w:val="28"/>
-          <w:szCs w:val="28"/>
-        </w:rPr>
-        <w:t>RecordID</w:t>
-      </w:r>
-      <w:proofErr w:type="spellEnd"/>
-      <w:r>
-        <w:rPr>
-          <w:sz w:val="28"/>
-          <w:szCs w:val="28"/>
-        </w:rPr>
-        <w:t xml:space="preserve"> starting with TR - </w:t>
-      </w:r>
-      <w:proofErr w:type="spellStart"/>
-      <w:r>
-        <w:rPr>
-          <w:sz w:val="28"/>
-          <w:szCs w:val="28"/>
-        </w:rPr>
-        <w:t>TeacherRecord</w:t>
-      </w:r>
-      <w:proofErr w:type="spellEnd"/>
-      <w:r>
-        <w:rPr>
-          <w:sz w:val="28"/>
-          <w:szCs w:val="28"/>
-        </w:rPr>
-        <w:t xml:space="preserve"> or SR – </w:t>
-      </w:r>
-      <w:proofErr w:type="spellStart"/>
-      <w:r>
-        <w:rPr>
-          <w:sz w:val="28"/>
-          <w:szCs w:val="28"/>
-        </w:rPr>
-        <w:t>StudentRecord</w:t>
-      </w:r>
-      <w:proofErr w:type="spellEnd"/>
-      <w:r>
-        <w:rPr>
-          <w:sz w:val="28"/>
-          <w:szCs w:val="28"/>
-        </w:rPr>
-        <w:t>.</w:t>
-      </w:r>
-    </w:p>
-    <w:p>
-      <w:pPr>
-        <w:jc w:val="both"/>
-        <w:rPr>
-          <w:sz w:val="28"/>
-          <w:szCs w:val="28"/>
-        </w:rPr>
-      </w:pPr>
-    </w:p>
-    <w:p>
-      <w:pPr>
-        <w:jc w:val="both"/>
-        <w:rPr>
-          <w:sz w:val="28"/>
-          <w:szCs w:val="28"/>
-        </w:rPr>
-      </w:pPr>
-      <w:r>
-        <w:rPr>
-          <w:sz w:val="28"/>
-          <w:szCs w:val="28"/>
-        </w:rPr>
-        <w:t xml:space="preserve">Fields in </w:t>
-      </w:r>
-      <w:proofErr w:type="spellStart"/>
-      <w:r>
-        <w:rPr>
-          <w:sz w:val="28"/>
-          <w:szCs w:val="28"/>
-        </w:rPr>
-        <w:t>TeacherRecord</w:t>
-      </w:r>
-      <w:proofErr w:type="spellEnd"/>
-      <w:r>
-        <w:rPr>
-          <w:sz w:val="28"/>
-          <w:szCs w:val="28"/>
-        </w:rPr>
-        <w:t xml:space="preserve"> – First Name, Last Name, Address, Phone, Specialization and Location.</w:t>
-      </w:r>
-    </w:p>
-    <w:p>
-      <w:pPr>
-        <w:jc w:val="both"/>
-        <w:rPr>
-          <w:sz w:val="28"/>
-          <w:szCs w:val="28"/>
-        </w:rPr>
-      </w:pPr>
-    </w:p>
-    <w:p>
-      <w:pPr>
-        <w:jc w:val="both"/>
-        <w:rPr>
-          <w:sz w:val="28"/>
-          <w:szCs w:val="28"/>
-        </w:rPr>
-      </w:pPr>
-      <w:r>
-        <w:rPr>
-          <w:sz w:val="28"/>
-          <w:szCs w:val="28"/>
-        </w:rPr>
-        <w:t xml:space="preserve">Fields in </w:t>
-      </w:r>
-      <w:proofErr w:type="spellStart"/>
-      <w:r>
-        <w:rPr>
-          <w:sz w:val="28"/>
-          <w:szCs w:val="28"/>
-        </w:rPr>
-        <w:t>StudentRecord</w:t>
-      </w:r>
-      <w:proofErr w:type="spellEnd"/>
-      <w:r>
-        <w:rPr>
-          <w:sz w:val="28"/>
-          <w:szCs w:val="28"/>
-        </w:rPr>
-        <w:t xml:space="preserve"> – First Name, Last Name, Courses Registered, Status and Status Date.</w:t>
-      </w:r>
-    </w:p>
-    <w:p>
-      <w:pPr>
-        <w:jc w:val="both"/>
-        <w:rPr>
-          <w:sz w:val="28"/>
-          <w:szCs w:val="28"/>
-        </w:rPr>
-      </w:pPr>
-    </w:p>
-    <w:p>
-      <w:pPr>
-        <w:jc w:val="both"/>
-        <w:rPr>
-          <w:sz w:val="28"/>
-          <w:szCs w:val="28"/>
-        </w:rPr>
-      </w:pPr>
-      <w:r>
-        <w:rPr>
-          <w:sz w:val="28"/>
-          <w:szCs w:val="28"/>
-        </w:rPr>
-        <w:t xml:space="preserve">Managers with a unique </w:t>
-      </w:r>
-      <w:proofErr w:type="spellStart"/>
-      <w:r>
-        <w:rPr>
-          <w:sz w:val="28"/>
-          <w:szCs w:val="28"/>
-        </w:rPr>
-        <w:t>ManagerID</w:t>
-      </w:r>
-      <w:proofErr w:type="spellEnd"/>
-      <w:r>
-        <w:rPr>
-          <w:sz w:val="28"/>
-          <w:szCs w:val="28"/>
-        </w:rPr>
-        <w:t xml:space="preserve"> can perform </w:t>
+    </w:p>
+    <w:p>
+      <w:pPr>
+        <w:jc w:val="both"/>
+        <w:rPr>
+          <w:sz w:val="28"/>
+          <w:szCs w:val="28"/>
+        </w:rPr>
+      </w:pPr>
+    </w:p>
+    <w:p>
+      <w:pPr>
+        <w:jc w:val="both"/>
+        <w:rPr>
+          <w:sz w:val="28"/>
+          <w:szCs w:val="28"/>
+        </w:rPr>
+      </w:pPr>
+      <w:r>
+        <w:rPr>
+          <w:sz w:val="28"/>
+          <w:szCs w:val="28"/>
+        </w:rPr>
+        <w:t>A Record a unique RecordID starting with TR - TeacherRecord or SR – StudentRecord.</w:t>
+      </w:r>
+    </w:p>
+    <w:p>
+      <w:pPr>
+        <w:jc w:val="both"/>
+        <w:rPr>
+          <w:sz w:val="28"/>
+          <w:szCs w:val="28"/>
+        </w:rPr>
+      </w:pPr>
+    </w:p>
+    <w:p>
+      <w:pPr>
+        <w:jc w:val="both"/>
+        <w:rPr>
+          <w:sz w:val="28"/>
+          <w:szCs w:val="28"/>
+        </w:rPr>
+      </w:pPr>
+      <w:r>
+        <w:rPr>
+          <w:sz w:val="28"/>
+          <w:szCs w:val="28"/>
+        </w:rPr>
+        <w:t>Fields in TeacherRecord – First Name, Last Name, Address, Phone, Specialization and Location.</w:t>
+      </w:r>
+    </w:p>
+    <w:p>
+      <w:pPr>
+        <w:jc w:val="both"/>
+        <w:rPr>
+          <w:sz w:val="28"/>
+          <w:szCs w:val="28"/>
+        </w:rPr>
+      </w:pPr>
+    </w:p>
+    <w:p>
+      <w:pPr>
+        <w:jc w:val="both"/>
+        <w:rPr>
+          <w:sz w:val="28"/>
+          <w:szCs w:val="28"/>
+        </w:rPr>
+      </w:pPr>
+      <w:r>
+        <w:rPr>
+          <w:sz w:val="28"/>
+          <w:szCs w:val="28"/>
+        </w:rPr>
+        <w:t>Fields in StudentRecord – First Name, Last Name, Courses Registered, Status and Status Date.</w:t>
+      </w:r>
+    </w:p>
+    <w:p>
+      <w:pPr>
+        <w:jc w:val="both"/>
+        <w:rPr>
+          <w:sz w:val="28"/>
+          <w:szCs w:val="28"/>
+        </w:rPr>
+      </w:pPr>
+    </w:p>
+    <w:p>
+      <w:pPr>
+        <w:jc w:val="both"/>
+        <w:rPr>
+          <w:sz w:val="28"/>
+          <w:szCs w:val="28"/>
+        </w:rPr>
+      </w:pPr>
+      <w:r>
+        <w:rPr>
+          <w:sz w:val="28"/>
+          <w:szCs w:val="28"/>
+        </w:rPr>
+        <w:t xml:space="preserve">Managers with a unique ManagerID can perform </w:t>
       </w:r>
       <w:r>
         <w:rPr>
@@ -836,21 +713,12 @@
           <w:szCs w:val="28"/>
         </w:rPr>
       </w:pPr>
-      <w:proofErr w:type="spellStart"/>
-      <w:r>
-        <w:rPr>
-          <w:sz w:val="28"/>
-          <w:szCs w:val="28"/>
-        </w:rPr>
-        <w:t>createTRecord</w:t>
-      </w:r>
-      <w:proofErr w:type="spellEnd"/>
-      <w:r>
-        <w:rPr>
-          <w:sz w:val="28"/>
-          <w:szCs w:val="28"/>
-        </w:rPr>
-        <w:t xml:space="preserve"> </w:t>
+      <w:r>
+        <w:rPr>
+          <w:sz w:val="28"/>
+          <w:szCs w:val="28"/>
+        </w:rPr>
+        <w:t xml:space="preserve">createTRecord </w:t>
       </w:r>
     </w:p>
     <w:p>
@@ -866,7 +734,6 @@
           <w:szCs w:val="28"/>
         </w:rPr>
       </w:pPr>
-      <w:proofErr w:type="spellStart"/>
       <w:r>
         <w:rPr>
           <w:sz w:val="28"/>
@@ -874,7 +741,6 @@
         </w:rPr>
         <w:t>createSRecord</w:t>
       </w:r>
-      <w:proofErr w:type="spellEnd"/>
     </w:p>
     <w:p>
       <w:pPr>
@@ -889,7 +755,6 @@
           <w:szCs w:val="28"/>
         </w:rPr>
       </w:pPr>
-      <w:proofErr w:type="spellStart"/>
       <w:r>
         <w:rPr>
           <w:sz w:val="28"/>
@@ -897,7 +762,6 @@
         </w:rPr>
         <w:t>getRecordCounts</w:t>
       </w:r>
-      <w:proofErr w:type="spellEnd"/>
     </w:p>
     <w:p>
       <w:pPr>
@@ -912,7 +776,6 @@
           <w:szCs w:val="28"/>
         </w:rPr>
       </w:pPr>
-      <w:proofErr w:type="spellStart"/>
       <w:r>
         <w:rPr>
           <w:sz w:val="28"/>
@@ -920,7 +783,6 @@
         </w:rPr>
         <w:t>editRecord</w:t>
       </w:r>
-      <w:proofErr w:type="spellEnd"/>
     </w:p>
     <w:p>
       <w:pPr>
@@ -937,7 +799,6 @@
           <w:szCs w:val="28"/>
         </w:rPr>
       </w:pPr>
-      <w:proofErr w:type="spellStart"/>
       <w:r>
         <w:rPr>
           <w:b/>
@@ -945,17 +806,7 @@
           <w:sz w:val="28"/>
           <w:szCs w:val="28"/>
         </w:rPr>
-        <w:t>transferRecord</w:t>
-      </w:r>
-      <w:proofErr w:type="spellEnd"/>
-      <w:r>
-        <w:rPr>
-          <w:b/>
-          <w:bCs/>
-          <w:sz w:val="28"/>
-          <w:szCs w:val="28"/>
-        </w:rPr>
-        <w:t xml:space="preserve"> </w:t>
+        <w:t xml:space="preserve">transferRecord </w:t>
       </w:r>
       <w:r>
         <w:rPr>
@@ -994,17 +845,8 @@
           <w:sz w:val="28"/>
           <w:szCs w:val="28"/>
         </w:rPr>
-        <w:t xml:space="preserve">his application has a number of </w:t>
-      </w:r>
-      <w:proofErr w:type="spellStart"/>
-      <w:r>
-        <w:rPr>
-          <w:sz w:val="28"/>
-          <w:szCs w:val="28"/>
-        </w:rPr>
-        <w:t>CenterServers</w:t>
-      </w:r>
-      <w:proofErr w:type="spellEnd"/>
+        <w:t>his application has a number of CenterServers</w:t>
+      </w:r>
       <w:r>
         <w:rPr>
           <w:i/>
@@ -1019,17 +861,8 @@
           <w:sz w:val="28"/>
           <w:szCs w:val="28"/>
         </w:rPr>
-        <w:t xml:space="preserve">(one per center) each implementing the above operations for that center and </w:t>
-      </w:r>
-      <w:proofErr w:type="spellStart"/>
-      <w:r>
-        <w:rPr>
-          <w:sz w:val="28"/>
-          <w:szCs w:val="28"/>
-        </w:rPr>
-        <w:t>ManagerClients</w:t>
-      </w:r>
-      <w:proofErr w:type="spellEnd"/>
+        <w:t>(one per center) each implementing the above operations for that center and ManagerClients</w:t>
+      </w:r>
       <w:r>
         <w:rPr>
           <w:i/>
@@ -1044,17 +877,8 @@
           <w:sz w:val="28"/>
           <w:szCs w:val="28"/>
         </w:rPr>
-        <w:t xml:space="preserve">(one per center) invoking the manager’s operations at the associated </w:t>
-      </w:r>
-      <w:proofErr w:type="spellStart"/>
-      <w:r>
-        <w:rPr>
-          <w:sz w:val="28"/>
-          <w:szCs w:val="28"/>
-        </w:rPr>
-        <w:t>CenterServer</w:t>
-      </w:r>
-      <w:proofErr w:type="spellEnd"/>
+        <w:t>(one per center) invoking the manager’s operations at the associated CenterServer</w:t>
+      </w:r>
       <w:r>
         <w:rPr>
           <w:i/>
@@ -1228,17 +1052,8 @@
           <w:sz w:val="28"/>
           <w:szCs w:val="28"/>
         </w:rPr>
-        <w:t xml:space="preserve">How does CORBA implementation look </w:t>
-      </w:r>
-      <w:proofErr w:type="gramStart"/>
-      <w:r>
-        <w:rPr>
-          <w:sz w:val="28"/>
-          <w:szCs w:val="28"/>
-        </w:rPr>
-        <w:t>like:</w:t>
-      </w:r>
-      <w:proofErr w:type="gramEnd"/>
+        <w:t>How does CORBA implementation look like:</w:t>
+      </w:r>
     </w:p>
     <w:p>
       <w:pPr>
@@ -1622,17 +1437,8 @@
           <w:sz w:val="28"/>
           <w:szCs w:val="28"/>
         </w:rPr>
-        <w:t xml:space="preserve">The managers can perform functions such as </w:t>
-      </w:r>
-      <w:proofErr w:type="spellStart"/>
-      <w:r>
-        <w:rPr>
-          <w:sz w:val="28"/>
-          <w:szCs w:val="28"/>
-        </w:rPr>
-        <w:t>createTRecord</w:t>
-      </w:r>
-      <w:proofErr w:type="spellEnd"/>
+        <w:t>The managers can perform functions such as createTRecord, createSRecord, getRecordCounts</w:t>
+      </w:r>
       <w:r>
         <w:rPr>
           <w:sz w:val="28"/>
@@ -1640,15 +1446,59 @@
         </w:rPr>
         <w:t xml:space="preserve">, </w:t>
       </w:r>
-      <w:proofErr w:type="spellStart"/>
-      <w:r>
-        <w:rPr>
-          <w:sz w:val="28"/>
-          <w:szCs w:val="28"/>
-        </w:rPr>
-        <w:t>createSRecord</w:t>
-      </w:r>
-      <w:proofErr w:type="spellEnd"/>
+      <w:r>
+        <w:rPr>
+          <w:sz w:val="28"/>
+          <w:szCs w:val="28"/>
+        </w:rPr>
+        <w:t>editRecord</w:t>
+      </w:r>
+      <w:r>
+        <w:rPr>
+          <w:sz w:val="28"/>
+          <w:szCs w:val="28"/>
+        </w:rPr>
+        <w:t xml:space="preserve"> and transferRecord</w:t>
+      </w:r>
+      <w:r>
+        <w:rPr>
+          <w:sz w:val="28"/>
+          <w:szCs w:val="28"/>
+        </w:rPr>
+        <w:t xml:space="preserve"> as per requirement</w:t>
+      </w:r>
+      <w:r>
+        <w:rPr>
+          <w:sz w:val="28"/>
+          <w:szCs w:val="28"/>
+        </w:rPr>
+        <w:t>.</w:t>
+      </w:r>
+    </w:p>
+    <w:p>
+      <w:pPr>
+        <w:jc w:val="both"/>
+        <w:rPr>
+          <w:sz w:val="28"/>
+          <w:szCs w:val="28"/>
+        </w:rPr>
+      </w:pPr>
+    </w:p>
+    <w:p>
+      <w:pPr>
+        <w:jc w:val="both"/>
+        <w:rPr>
+          <w:sz w:val="28"/>
+          <w:szCs w:val="28"/>
+        </w:rPr>
+      </w:pPr>
+      <w:r>
+        <w:rPr>
+          <w:sz w:val="28"/>
+          <w:szCs w:val="28"/>
+        </w:rPr>
+        <w:t>ManagerClient is the client program which handles these requests and attempts to create</w:t>
+      </w:r>
       <w:r>
         <w:rPr>
           <w:sz w:val="28"/>
@@ -1656,102 +1506,6 @@
         </w:rPr>
         <w:t xml:space="preserve">, </w:t>
       </w:r>
-      <w:proofErr w:type="spellStart"/>
-      <w:r>
-        <w:rPr>
-          <w:sz w:val="28"/>
-          <w:szCs w:val="28"/>
-        </w:rPr>
-        <w:t>getRecordCounts</w:t>
-      </w:r>
-      <w:proofErr w:type="spellEnd"/>
-      <w:r>
-        <w:rPr>
-          <w:sz w:val="28"/>
-          <w:szCs w:val="28"/>
-        </w:rPr>
-        <w:t xml:space="preserve">, </w:t>
-      </w:r>
-      <w:proofErr w:type="spellStart"/>
-      <w:r>
-        <w:rPr>
-          <w:sz w:val="28"/>
-          <w:szCs w:val="28"/>
-        </w:rPr>
-        <w:t>editRecord</w:t>
-      </w:r>
-      <w:proofErr w:type="spellEnd"/>
-      <w:r>
-        <w:rPr>
-          <w:sz w:val="28"/>
-          <w:szCs w:val="28"/>
-        </w:rPr>
-        <w:t xml:space="preserve"> and </w:t>
-      </w:r>
-      <w:proofErr w:type="spellStart"/>
-      <w:r>
-        <w:rPr>
-          <w:sz w:val="28"/>
-          <w:szCs w:val="28"/>
-        </w:rPr>
-        <w:t>transferRecord</w:t>
-      </w:r>
-      <w:proofErr w:type="spellEnd"/>
-      <w:r>
-        <w:rPr>
-          <w:sz w:val="28"/>
-          <w:szCs w:val="28"/>
-        </w:rPr>
-        <w:t xml:space="preserve"> as per requirement</w:t>
-      </w:r>
-      <w:r>
-        <w:rPr>
-          <w:sz w:val="28"/>
-          <w:szCs w:val="28"/>
-        </w:rPr>
-        <w:t>.</w:t>
-      </w:r>
-    </w:p>
-    <w:p>
-      <w:pPr>
-        <w:jc w:val="both"/>
-        <w:rPr>
-          <w:sz w:val="28"/>
-          <w:szCs w:val="28"/>
-        </w:rPr>
-      </w:pPr>
-    </w:p>
-    <w:p>
-      <w:pPr>
-        <w:jc w:val="both"/>
-        <w:rPr>
-          <w:sz w:val="28"/>
-          <w:szCs w:val="28"/>
-        </w:rPr>
-      </w:pPr>
-      <w:proofErr w:type="spellStart"/>
-      <w:r>
-        <w:rPr>
-          <w:sz w:val="28"/>
-          <w:szCs w:val="28"/>
-        </w:rPr>
-        <w:t>ManagerClient</w:t>
-      </w:r>
-      <w:proofErr w:type="spellEnd"/>
-      <w:r>
-        <w:rPr>
-          <w:sz w:val="28"/>
-          <w:szCs w:val="28"/>
-        </w:rPr>
-        <w:t xml:space="preserve"> is the client program which handles these requests and attempts to create</w:t>
-      </w:r>
-      <w:r>
-        <w:rPr>
-          <w:sz w:val="28"/>
-          <w:szCs w:val="28"/>
-        </w:rPr>
-        <w:t xml:space="preserve">, </w:t>
-      </w:r>
       <w:r>
         <w:rPr>
           <w:sz w:val="28"/>
@@ -1771,23 +1525,7 @@
           <w:sz w:val="28"/>
           <w:szCs w:val="28"/>
         </w:rPr>
-        <w:t xml:space="preserve"> the appropriate record with the corresponding server associated with the manager in the form of a </w:t>
-      </w:r>
-      <w:proofErr w:type="spellStart"/>
-      <w:r>
-        <w:rPr>
-          <w:sz w:val="28"/>
-          <w:szCs w:val="28"/>
-        </w:rPr>
-        <w:t>hashmap</w:t>
-      </w:r>
-      <w:proofErr w:type="spellEnd"/>
-      <w:r>
-        <w:rPr>
-          <w:sz w:val="28"/>
-          <w:szCs w:val="28"/>
-        </w:rPr>
-        <w:t xml:space="preserve"> and e</w:t>
+        <w:t xml:space="preserve"> the appropriate record with the corresponding server associated with the manager in the form of a hashmap and e</w:t>
       </w:r>
       <w:r>
         <w:rPr>
@@ -1801,80 +1539,32 @@
           <w:sz w:val="28"/>
           <w:szCs w:val="28"/>
         </w:rPr>
-        <w:t xml:space="preserve"> in a separate text file. By invoking </w:t>
-      </w:r>
-      <w:proofErr w:type="spellStart"/>
-      <w:r>
-        <w:rPr>
-          <w:sz w:val="28"/>
-          <w:szCs w:val="28"/>
-        </w:rPr>
-        <w:t>getRecordCounts</w:t>
-      </w:r>
-      <w:proofErr w:type="spellEnd"/>
-      <w:r>
-        <w:rPr>
-          <w:sz w:val="28"/>
-          <w:szCs w:val="28"/>
-        </w:rPr>
-        <w:t>, the manager of a center can also get the number of record (both teacher and student) present in their respective database.</w:t>
-      </w:r>
-    </w:p>
-    <w:p>
-      <w:pPr>
-        <w:jc w:val="both"/>
-        <w:rPr>
-          <w:sz w:val="28"/>
-          <w:szCs w:val="28"/>
-        </w:rPr>
-      </w:pPr>
-    </w:p>
-    <w:p>
-      <w:pPr>
-        <w:jc w:val="both"/>
-        <w:rPr>
-          <w:sz w:val="28"/>
-          <w:szCs w:val="28"/>
-        </w:rPr>
-      </w:pPr>
-      <w:r>
-        <w:rPr>
-          <w:sz w:val="28"/>
-          <w:szCs w:val="28"/>
-        </w:rPr>
-        <w:t xml:space="preserve">This system has multiple centers and one </w:t>
-      </w:r>
-      <w:proofErr w:type="spellStart"/>
-      <w:r>
-        <w:rPr>
-          <w:sz w:val="28"/>
-          <w:szCs w:val="28"/>
-        </w:rPr>
-        <w:t>CenterServer</w:t>
-      </w:r>
-      <w:proofErr w:type="spellEnd"/>
-      <w:r>
-        <w:rPr>
-          <w:sz w:val="28"/>
-          <w:szCs w:val="28"/>
-        </w:rPr>
-        <w:t xml:space="preserve"> for each of them which make use of a centralized </w:t>
-      </w:r>
-      <w:proofErr w:type="spellStart"/>
-      <w:r>
-        <w:rPr>
-          <w:sz w:val="28"/>
-          <w:szCs w:val="28"/>
-        </w:rPr>
-        <w:t>ManagerClient</w:t>
-      </w:r>
-      <w:proofErr w:type="spellEnd"/>
-      <w:r>
-        <w:rPr>
-          <w:sz w:val="28"/>
-          <w:szCs w:val="28"/>
-        </w:rPr>
-        <w:t xml:space="preserve"> to invoke the required method from the repository, for each operation it finds the information about the requesting server and invokes the corresponding operation.</w:t>
+        <w:t xml:space="preserve"> in a separate text file. By invoking getRecordCounts, the manager of a center can also get the number of record (both teacher and student) present in their respective database.</w:t>
+      </w:r>
+    </w:p>
+    <w:p>
+      <w:pPr>
+        <w:jc w:val="both"/>
+        <w:rPr>
+          <w:sz w:val="28"/>
+          <w:szCs w:val="28"/>
+        </w:rPr>
+      </w:pPr>
+    </w:p>
+    <w:p>
+      <w:pPr>
+        <w:jc w:val="both"/>
+        <w:rPr>
+          <w:sz w:val="28"/>
+          <w:szCs w:val="28"/>
+        </w:rPr>
+      </w:pPr>
+      <w:r>
+        <w:rPr>
+          <w:sz w:val="28"/>
+          <w:szCs w:val="28"/>
+        </w:rPr>
+        <w:t>This system has multiple centers and one CenterServer for each of them which make use of a centralized ManagerClient to invoke the required method from the repository, for each operation it finds the information about the requesting server and invokes the corresponding operation.</w:t>
       </w:r>
     </w:p>
     <w:p>
@@ -1962,6 +1652,468 @@
     </w:p>
     <w:p>
       <w:pPr>
+        <w:jc w:val="both"/>
+        <w:rPr>
+          <w:sz w:val="40"/>
+          <w:szCs w:val="40"/>
+        </w:rPr>
+      </w:pPr>
+      <w:r>
+        <w:rPr>
+          <w:sz w:val="40"/>
+          <w:szCs w:val="40"/>
+        </w:rPr>
+        <w:t xml:space="preserve">Test Setup: </w:t>
+      </w:r>
+    </w:p>
+    <w:p>
+      <w:pPr>
+        <w:jc w:val="both"/>
+        <w:rPr>
+          <w:sz w:val="40"/>
+          <w:szCs w:val="40"/>
+        </w:rPr>
+      </w:pPr>
+    </w:p>
+    <w:p>
+      <w:pPr>
+        <w:jc w:val="both"/>
+        <w:rPr>
+          <w:b/>
+          <w:bCs/>
+          <w:sz w:val="40"/>
+          <w:szCs w:val="40"/>
+          <w:u w:val="single"/>
+        </w:rPr>
+      </w:pPr>
+      <w:r>
+        <w:rPr>
+          <w:b/>
+          <w:bCs/>
+          <w:sz w:val="40"/>
+          <w:szCs w:val="40"/>
+          <w:u w:val="single"/>
+        </w:rPr>
+        <w:t>Machine-1 Configuration</w:t>
+      </w:r>
+    </w:p>
+    <w:p>
+      <w:pPr>
+        <w:jc w:val="both"/>
+        <w:rPr>
+          <w:sz w:val="40"/>
+          <w:szCs w:val="40"/>
+        </w:rPr>
+      </w:pPr>
+      <w:r>
+        <w:rPr>
+          <w:sz w:val="40"/>
+          <w:szCs w:val="40"/>
+        </w:rPr>
+        <w:t>From an MS-DOS system prompt (Windows), enter:</w:t>
+      </w:r>
+    </w:p>
+    <w:p>
+      <w:pPr>
+        <w:jc w:val="both"/>
+        <w:rPr>
+          <w:i/>
+          <w:iCs/>
+          <w:sz w:val="40"/>
+          <w:szCs w:val="40"/>
+        </w:rPr>
+      </w:pPr>
+      <w:r>
+        <w:rPr>
+          <w:sz w:val="40"/>
+          <w:szCs w:val="40"/>
+        </w:rPr>
+        <w:t xml:space="preserve"> </w:t>
+      </w:r>
+      <w:r>
+        <w:rPr>
+          <w:i/>
+          <w:iCs/>
+          <w:sz w:val="40"/>
+          <w:szCs w:val="40"/>
+        </w:rPr>
+        <w:t>start orbd -ORBInitialPort 7719</w:t>
+      </w:r>
+    </w:p>
+    <w:p>
+      <w:pPr>
+        <w:jc w:val="both"/>
+        <w:rPr>
+          <w:sz w:val="40"/>
+          <w:szCs w:val="40"/>
+        </w:rPr>
+      </w:pPr>
+      <w:r>
+        <w:rPr>
+          <w:sz w:val="40"/>
+          <w:szCs w:val="40"/>
+        </w:rPr>
+        <w:t xml:space="preserve"> note: 7719 is the orb port of DDO server</w:t>
+      </w:r>
+    </w:p>
+    <w:p>
+      <w:pPr>
+        <w:jc w:val="both"/>
+        <w:rPr>
+          <w:sz w:val="40"/>
+          <w:szCs w:val="40"/>
+        </w:rPr>
+      </w:pPr>
+      <w:r>
+        <w:rPr>
+          <w:sz w:val="40"/>
+          <w:szCs w:val="40"/>
+        </w:rPr>
+        <w:t>Execute</w:t>
+      </w:r>
+      <w:r>
+        <w:rPr>
+          <w:sz w:val="40"/>
+          <w:szCs w:val="40"/>
+        </w:rPr>
+        <w:t xml:space="preserve"> RunDDO.java to run DDO server </w:t>
+      </w:r>
+    </w:p>
+    <w:p>
+      <w:pPr>
+        <w:jc w:val="both"/>
+        <w:rPr>
+          <w:sz w:val="40"/>
+          <w:szCs w:val="40"/>
+        </w:rPr>
+      </w:pPr>
+    </w:p>
+    <w:p>
+      <w:pPr>
+        <w:jc w:val="both"/>
+        <w:rPr>
+          <w:b/>
+          <w:bCs/>
+          <w:sz w:val="40"/>
+          <w:szCs w:val="40"/>
+          <w:u w:val="single"/>
+        </w:rPr>
+      </w:pPr>
+      <w:r>
+        <w:rPr>
+          <w:b/>
+          <w:bCs/>
+          <w:sz w:val="40"/>
+          <w:szCs w:val="40"/>
+          <w:u w:val="single"/>
+        </w:rPr>
+        <w:t>Machine-2 Configuration</w:t>
+      </w:r>
+    </w:p>
+    <w:p>
+      <w:pPr>
+        <w:jc w:val="both"/>
+        <w:rPr>
+          <w:sz w:val="40"/>
+          <w:szCs w:val="40"/>
+        </w:rPr>
+      </w:pPr>
+      <w:r>
+        <w:rPr>
+          <w:sz w:val="40"/>
+          <w:szCs w:val="40"/>
+        </w:rPr>
+        <w:t>From an MS-DOS system prompt (Windows), enter:</w:t>
+      </w:r>
+    </w:p>
+    <w:p>
+      <w:pPr>
+        <w:jc w:val="both"/>
+        <w:rPr>
+          <w:i/>
+          <w:iCs/>
+          <w:sz w:val="40"/>
+          <w:szCs w:val="40"/>
+        </w:rPr>
+      </w:pPr>
+      <w:r>
+        <w:rPr>
+          <w:sz w:val="40"/>
+          <w:szCs w:val="40"/>
+        </w:rPr>
+        <w:t xml:space="preserve"> </w:t>
+      </w:r>
+      <w:r>
+        <w:rPr>
+          <w:i/>
+          <w:iCs/>
+          <w:sz w:val="40"/>
+          <w:szCs w:val="40"/>
+        </w:rPr>
+        <w:t>start orbd -ORBInitialPort 771</w:t>
+      </w:r>
+      <w:r>
+        <w:rPr>
+          <w:i/>
+          <w:iCs/>
+          <w:sz w:val="40"/>
+          <w:szCs w:val="40"/>
+        </w:rPr>
+        <w:t>7</w:t>
+      </w:r>
+    </w:p>
+    <w:p>
+      <w:pPr>
+        <w:jc w:val="both"/>
+        <w:rPr>
+          <w:sz w:val="40"/>
+          <w:szCs w:val="40"/>
+        </w:rPr>
+      </w:pPr>
+      <w:r>
+        <w:rPr>
+          <w:sz w:val="40"/>
+          <w:szCs w:val="40"/>
+        </w:rPr>
+        <w:t xml:space="preserve"> note: 771</w:t>
+      </w:r>
+      <w:r>
+        <w:rPr>
+          <w:sz w:val="40"/>
+          <w:szCs w:val="40"/>
+        </w:rPr>
+        <w:t>7</w:t>
+      </w:r>
+      <w:r>
+        <w:rPr>
+          <w:sz w:val="40"/>
+          <w:szCs w:val="40"/>
+        </w:rPr>
+        <w:t xml:space="preserve"> is the orb port of MTL server</w:t>
+      </w:r>
+    </w:p>
+    <w:p>
+      <w:pPr>
+        <w:jc w:val="both"/>
+        <w:rPr>
+          <w:sz w:val="40"/>
+          <w:szCs w:val="40"/>
+        </w:rPr>
+      </w:pPr>
+      <w:r>
+        <w:rPr>
+          <w:sz w:val="40"/>
+          <w:szCs w:val="40"/>
+        </w:rPr>
+        <w:t>Execute</w:t>
+      </w:r>
+      <w:r>
+        <w:rPr>
+          <w:sz w:val="40"/>
+          <w:szCs w:val="40"/>
+        </w:rPr>
+        <w:t xml:space="preserve"> </w:t>
+      </w:r>
+      <w:r>
+        <w:rPr>
+          <w:sz w:val="40"/>
+          <w:szCs w:val="40"/>
+        </w:rPr>
+        <w:t xml:space="preserve">RunMTL.java to run MTL server </w:t>
+      </w:r>
+    </w:p>
+    <w:p>
+      <w:pPr>
+        <w:jc w:val="both"/>
+        <w:rPr>
+          <w:sz w:val="40"/>
+          <w:szCs w:val="40"/>
+        </w:rPr>
+      </w:pPr>
+    </w:p>
+    <w:p>
+      <w:pPr>
+        <w:jc w:val="both"/>
+        <w:rPr>
+          <w:b/>
+          <w:bCs/>
+          <w:sz w:val="40"/>
+          <w:szCs w:val="40"/>
+          <w:u w:val="single"/>
+        </w:rPr>
+      </w:pPr>
+      <w:r>
+        <w:rPr>
+          <w:b/>
+          <w:bCs/>
+          <w:sz w:val="40"/>
+          <w:szCs w:val="40"/>
+          <w:u w:val="single"/>
+        </w:rPr>
+        <w:t>Machine-3 Configuration</w:t>
+      </w:r>
+    </w:p>
+    <w:p>
+      <w:pPr>
+        <w:jc w:val="both"/>
+        <w:rPr>
+          <w:sz w:val="40"/>
+          <w:szCs w:val="40"/>
+        </w:rPr>
+      </w:pPr>
+      <w:r>
+        <w:rPr>
+          <w:sz w:val="40"/>
+          <w:szCs w:val="40"/>
+        </w:rPr>
+        <w:t>From an MS-DOS system prompt (Windows), enter:</w:t>
+      </w:r>
+    </w:p>
+    <w:p>
+      <w:pPr>
+        <w:jc w:val="both"/>
+        <w:rPr>
+          <w:i/>
+          <w:iCs/>
+          <w:sz w:val="40"/>
+          <w:szCs w:val="40"/>
+        </w:rPr>
+      </w:pPr>
+      <w:r>
+        <w:rPr>
+          <w:sz w:val="40"/>
+          <w:szCs w:val="40"/>
+        </w:rPr>
+        <w:t xml:space="preserve"> </w:t>
+      </w:r>
+      <w:r>
+        <w:rPr>
+          <w:i/>
+          <w:iCs/>
+          <w:sz w:val="40"/>
+          <w:szCs w:val="40"/>
+        </w:rPr>
+        <w:t>start orbd -ORBInitialPort 7718</w:t>
+      </w:r>
+    </w:p>
+    <w:p>
+      <w:pPr>
+        <w:jc w:val="both"/>
+        <w:rPr>
+          <w:sz w:val="40"/>
+          <w:szCs w:val="40"/>
+        </w:rPr>
+      </w:pPr>
+      <w:r>
+        <w:rPr>
+          <w:sz w:val="40"/>
+          <w:szCs w:val="40"/>
+        </w:rPr>
+        <w:t xml:space="preserve"> note: 7718 is the orb port of LVL server</w:t>
+      </w:r>
+    </w:p>
+    <w:p>
+      <w:pPr>
+        <w:jc w:val="both"/>
+        <w:rPr>
+          <w:sz w:val="40"/>
+          <w:szCs w:val="40"/>
+        </w:rPr>
+      </w:pPr>
+      <w:r>
+        <w:rPr>
+          <w:sz w:val="40"/>
+          <w:szCs w:val="40"/>
+        </w:rPr>
+        <w:t xml:space="preserve">Execute </w:t>
+      </w:r>
+      <w:r>
+        <w:rPr>
+          <w:sz w:val="40"/>
+          <w:szCs w:val="40"/>
+        </w:rPr>
+        <w:t xml:space="preserve">RunLVL.java to run LVL server </w:t>
+      </w:r>
+    </w:p>
+    <w:p>
+      <w:pPr>
+        <w:jc w:val="both"/>
+        <w:rPr>
+          <w:sz w:val="40"/>
+          <w:szCs w:val="40"/>
+        </w:rPr>
+      </w:pPr>
+    </w:p>
+    <w:p>
+      <w:pPr>
+        <w:jc w:val="both"/>
+        <w:rPr>
+          <w:b/>
+          <w:bCs/>
+          <w:sz w:val="40"/>
+          <w:szCs w:val="40"/>
+          <w:u w:val="single"/>
+        </w:rPr>
+      </w:pPr>
+      <w:r>
+        <w:rPr>
+          <w:b/>
+          <w:bCs/>
+          <w:sz w:val="40"/>
+          <w:szCs w:val="40"/>
+          <w:u w:val="single"/>
+        </w:rPr>
+        <w:t>In any of the machine above:</w:t>
+      </w:r>
+    </w:p>
+    <w:p>
+      <w:pPr>
+        <w:jc w:val="both"/>
+        <w:rPr>
+          <w:sz w:val="40"/>
+          <w:szCs w:val="40"/>
+        </w:rPr>
+      </w:pPr>
+      <w:r>
+        <w:rPr>
+          <w:sz w:val="40"/>
+          <w:szCs w:val="40"/>
+        </w:rPr>
+        <w:t>Execute</w:t>
+      </w:r>
+      <w:r>
+        <w:rPr>
+          <w:sz w:val="40"/>
+          <w:szCs w:val="40"/>
+        </w:rPr>
+        <w:t xml:space="preserve"> RunClient.java to run manager</w:t>
+      </w:r>
+      <w:r>
+        <w:rPr>
+          <w:sz w:val="40"/>
+          <w:szCs w:val="40"/>
+        </w:rPr>
+        <w:t>’s</w:t>
+      </w:r>
+      <w:r>
+        <w:rPr>
+          <w:sz w:val="40"/>
+          <w:szCs w:val="40"/>
+        </w:rPr>
+        <w:t xml:space="preserve"> client</w:t>
+      </w:r>
+    </w:p>
+    <w:p>
+      <w:pPr>
+        <w:jc w:val="both"/>
+        <w:rPr>
+          <w:sz w:val="40"/>
+          <w:szCs w:val="40"/>
+        </w:rPr>
+      </w:pPr>
+    </w:p>
+    <w:p>
+      <w:pPr>
         <w:pStyle w:val="Heading1"/>
         <w:jc w:val="both"/>
         <w:rPr>
@@ -1972,28 +2124,21 @@
         <w:rPr>
           <w:rFonts w:ascii="Times New Roman" w:eastAsia="Times New Roman" w:hAnsi="Times New Roman" w:cs="Times New Roman"/>
         </w:rPr>
-        <w:t>D. Test Scenarios:</w:t>
-      </w:r>
-    </w:p>
-    <w:p>
-      <w:pPr>
-        <w:jc w:val="both"/>
-        <w:rPr>
-          <w:b/>
-        </w:rPr>
-      </w:pPr>
+        <w:lastRenderedPageBreak/>
+        <w:t>Test Scenarios:</w:t>
+      </w:r>
     </w:p>
     <w:tbl>
       <w:tblPr>
         <w:tblW w:w="8865" w:type="dxa"/>
         <w:tblInd w:w="100" w:type="dxa"/>
         <w:tblBorders>
-          <w:top w:val="nil"/>
-          <w:left w:val="nil"/>
-          <w:bottom w:val="nil"/>
-          <w:right w:val="nil"/>
-          <w:insideH w:val="nil"/>
-          <w:insideV w:val="nil"/>
+          <w:top w:val="single" w:sz="4" w:space="0" w:color="auto"/>
+          <w:left w:val="single" w:sz="4" w:space="0" w:color="auto"/>
+          <w:bottom w:val="single" w:sz="4" w:space="0" w:color="auto"/>
+          <w:right w:val="single" w:sz="4" w:space="0" w:color="auto"/>
+          <w:insideH w:val="single" w:sz="4" w:space="0" w:color="auto"/>
+          <w:insideV w:val="single" w:sz="4" w:space="0" w:color="auto"/>
         </w:tblBorders>
         <w:tblLayout w:type="fixed"/>
         <w:tblLook w:val="0600" w:firstRow="0" w:lastRow="0" w:firstColumn="0" w:lastColumn="0" w:noHBand="1" w:noVBand="1"/>
@@ -2011,12 +2156,6 @@
         <w:tc>
           <w:tcPr>
             <w:tcW w:w="599" w:type="dxa"/>
-            <w:tcBorders>
-              <w:top w:val="single" w:sz="8" w:space="0" w:color="000000"/>
-              <w:left w:val="single" w:sz="8" w:space="0" w:color="000000"/>
-              <w:bottom w:val="single" w:sz="8" w:space="0" w:color="000000"/>
-              <w:right w:val="single" w:sz="8" w:space="0" w:color="000000"/>
-            </w:tcBorders>
             <w:tcMar>
               <w:top w:w="100" w:type="dxa"/>
               <w:left w:w="100" w:type="dxa"/>
@@ -2036,12 +2175,6 @@
         <w:tc>
           <w:tcPr>
             <w:tcW w:w="3526" w:type="dxa"/>
-            <w:tcBorders>
-              <w:top w:val="single" w:sz="8" w:space="0" w:color="000000"/>
-              <w:left w:val="nil"/>
-              <w:bottom w:val="single" w:sz="8" w:space="0" w:color="000000"/>
-              <w:right w:val="single" w:sz="8" w:space="0" w:color="000000"/>
-            </w:tcBorders>
             <w:tcMar>
               <w:top w:w="100" w:type="dxa"/>
               <w:left w:w="100" w:type="dxa"/>
@@ -2061,12 +2194,6 @@
         <w:tc>
           <w:tcPr>
             <w:tcW w:w="3562" w:type="dxa"/>
-            <w:tcBorders>
-              <w:top w:val="single" w:sz="8" w:space="0" w:color="000000"/>
-              <w:left w:val="nil"/>
-              <w:bottom w:val="single" w:sz="8" w:space="0" w:color="000000"/>
-              <w:right w:val="single" w:sz="8" w:space="0" w:color="000000"/>
-            </w:tcBorders>
             <w:tcMar>
               <w:top w:w="100" w:type="dxa"/>
               <w:left w:w="100" w:type="dxa"/>
@@ -2086,12 +2213,6 @@
         <w:tc>
           <w:tcPr>
             <w:tcW w:w="1178" w:type="dxa"/>
-            <w:tcBorders>
-              <w:top w:val="single" w:sz="8" w:space="0" w:color="000000"/>
-              <w:left w:val="nil"/>
-              <w:bottom w:val="single" w:sz="8" w:space="0" w:color="000000"/>
-              <w:right w:val="single" w:sz="8" w:space="0" w:color="000000"/>
-            </w:tcBorders>
             <w:tcMar>
               <w:top w:w="100" w:type="dxa"/>
               <w:left w:w="100" w:type="dxa"/>
@@ -2116,12 +2237,6 @@
         <w:tc>
           <w:tcPr>
             <w:tcW w:w="599" w:type="dxa"/>
-            <w:tcBorders>
-              <w:top w:val="nil"/>
-              <w:left w:val="single" w:sz="8" w:space="0" w:color="000000"/>
-              <w:bottom w:val="single" w:sz="8" w:space="0" w:color="000000"/>
-              <w:right w:val="single" w:sz="8" w:space="0" w:color="000000"/>
-            </w:tcBorders>
             <w:tcMar>
               <w:top w:w="100" w:type="dxa"/>
               <w:left w:w="100" w:type="dxa"/>
@@ -2141,12 +2256,6 @@
         <w:tc>
           <w:tcPr>
             <w:tcW w:w="3526" w:type="dxa"/>
-            <w:tcBorders>
-              <w:top w:val="nil"/>
-              <w:left w:val="nil"/>
-              <w:bottom w:val="single" w:sz="8" w:space="0" w:color="000000"/>
-              <w:right w:val="single" w:sz="8" w:space="0" w:color="000000"/>
-            </w:tcBorders>
             <w:tcMar>
               <w:top w:w="100" w:type="dxa"/>
               <w:left w:w="100" w:type="dxa"/>
@@ -2166,12 +2275,6 @@
         <w:tc>
           <w:tcPr>
             <w:tcW w:w="3562" w:type="dxa"/>
-            <w:tcBorders>
-              <w:top w:val="nil"/>
-              <w:left w:val="nil"/>
-              <w:bottom w:val="single" w:sz="8" w:space="0" w:color="000000"/>
-              <w:right w:val="single" w:sz="8" w:space="0" w:color="000000"/>
-            </w:tcBorders>
             <w:tcMar>
               <w:top w:w="100" w:type="dxa"/>
               <w:left w:w="100" w:type="dxa"/>
@@ -2191,12 +2294,6 @@
         <w:tc>
           <w:tcPr>
             <w:tcW w:w="1178" w:type="dxa"/>
-            <w:tcBorders>
-              <w:top w:val="nil"/>
-              <w:left w:val="nil"/>
-              <w:bottom w:val="single" w:sz="8" w:space="0" w:color="000000"/>
-              <w:right w:val="single" w:sz="8" w:space="0" w:color="000000"/>
-            </w:tcBorders>
             <w:tcMar>
               <w:top w:w="100" w:type="dxa"/>
               <w:left w:w="100" w:type="dxa"/>
@@ -2221,12 +2318,6 @@
         <w:tc>
           <w:tcPr>
             <w:tcW w:w="599" w:type="dxa"/>
-            <w:tcBorders>
-              <w:top w:val="nil"/>
-              <w:left w:val="single" w:sz="8" w:space="0" w:color="000000"/>
-              <w:bottom w:val="single" w:sz="8" w:space="0" w:color="000000"/>
-              <w:right w:val="single" w:sz="8" w:space="0" w:color="000000"/>
-            </w:tcBorders>
             <w:tcMar>
               <w:top w:w="100" w:type="dxa"/>
               <w:left w:w="100" w:type="dxa"/>
@@ -2246,12 +2337,6 @@
         <w:tc>
           <w:tcPr>
             <w:tcW w:w="3526" w:type="dxa"/>
-            <w:tcBorders>
-              <w:top w:val="nil"/>
-              <w:left w:val="nil"/>
-              <w:bottom w:val="single" w:sz="8" w:space="0" w:color="000000"/>
-              <w:right w:val="single" w:sz="8" w:space="0" w:color="000000"/>
-            </w:tcBorders>
             <w:tcMar>
               <w:top w:w="100" w:type="dxa"/>
               <w:left w:w="100" w:type="dxa"/>
@@ -2271,12 +2356,6 @@
         <w:tc>
           <w:tcPr>
             <w:tcW w:w="3562" w:type="dxa"/>
-            <w:tcBorders>
-              <w:top w:val="nil"/>
-              <w:left w:val="nil"/>
-              <w:bottom w:val="single" w:sz="8" w:space="0" w:color="000000"/>
-              <w:right w:val="single" w:sz="8" w:space="0" w:color="000000"/>
-            </w:tcBorders>
             <w:tcMar>
               <w:top w:w="100" w:type="dxa"/>
               <w:left w:w="100" w:type="dxa"/>
@@ -2296,12 +2375,6 @@
         <w:tc>
           <w:tcPr>
             <w:tcW w:w="1178" w:type="dxa"/>
-            <w:tcBorders>
-              <w:top w:val="nil"/>
-              <w:left w:val="nil"/>
-              <w:bottom w:val="single" w:sz="8" w:space="0" w:color="000000"/>
-              <w:right w:val="single" w:sz="8" w:space="0" w:color="000000"/>
-            </w:tcBorders>
             <w:tcMar>
               <w:top w:w="100" w:type="dxa"/>
               <w:left w:w="100" w:type="dxa"/>
@@ -2326,12 +2399,6 @@
         <w:tc>
           <w:tcPr>
             <w:tcW w:w="599" w:type="dxa"/>
-            <w:tcBorders>
-              <w:top w:val="nil"/>
-              <w:left w:val="single" w:sz="8" w:space="0" w:color="000000"/>
-              <w:bottom w:val="single" w:sz="8" w:space="0" w:color="000000"/>
-              <w:right w:val="single" w:sz="8" w:space="0" w:color="000000"/>
-            </w:tcBorders>
             <w:tcMar>
               <w:top w:w="100" w:type="dxa"/>
               <w:left w:w="100" w:type="dxa"/>
@@ -2351,12 +2418,6 @@
         <w:tc>
           <w:tcPr>
             <w:tcW w:w="3526" w:type="dxa"/>
-            <w:tcBorders>
-              <w:top w:val="nil"/>
-              <w:left w:val="nil"/>
-              <w:bottom w:val="single" w:sz="8" w:space="0" w:color="000000"/>
-              <w:right w:val="single" w:sz="8" w:space="0" w:color="000000"/>
-            </w:tcBorders>
             <w:tcMar>
               <w:top w:w="100" w:type="dxa"/>
               <w:left w:w="100" w:type="dxa"/>
@@ -2376,12 +2437,6 @@
         <w:tc>
           <w:tcPr>
             <w:tcW w:w="3562" w:type="dxa"/>
-            <w:tcBorders>
-              <w:top w:val="nil"/>
-              <w:left w:val="nil"/>
-              <w:bottom w:val="single" w:sz="8" w:space="0" w:color="000000"/>
-              <w:right w:val="single" w:sz="8" w:space="0" w:color="000000"/>
-            </w:tcBorders>
             <w:tcMar>
               <w:top w:w="100" w:type="dxa"/>
               <w:left w:w="100" w:type="dxa"/>
@@ -2401,12 +2456,6 @@
         <w:tc>
           <w:tcPr>
             <w:tcW w:w="1178" w:type="dxa"/>
-            <w:tcBorders>
-              <w:top w:val="nil"/>
-              <w:left w:val="nil"/>
-              <w:bottom w:val="single" w:sz="8" w:space="0" w:color="000000"/>
-              <w:right w:val="single" w:sz="8" w:space="0" w:color="000000"/>
-            </w:tcBorders>
             <w:tcMar>
               <w:top w:w="100" w:type="dxa"/>
               <w:left w:w="100" w:type="dxa"/>
@@ -2434,12 +2483,6 @@
         <w:tc>
           <w:tcPr>
             <w:tcW w:w="599" w:type="dxa"/>
-            <w:tcBorders>
-              <w:top w:val="nil"/>
-              <w:left w:val="single" w:sz="8" w:space="0" w:color="000000"/>
-              <w:bottom w:val="single" w:sz="8" w:space="0" w:color="000000"/>
-              <w:right w:val="single" w:sz="8" w:space="0" w:color="000000"/>
-            </w:tcBorders>
             <w:tcMar>
               <w:top w:w="100" w:type="dxa"/>
               <w:left w:w="100" w:type="dxa"/>
@@ -2459,12 +2502,6 @@
         <w:tc>
           <w:tcPr>
             <w:tcW w:w="3526" w:type="dxa"/>
-            <w:tcBorders>
-              <w:top w:val="nil"/>
-              <w:left w:val="nil"/>
-              <w:bottom w:val="single" w:sz="8" w:space="0" w:color="000000"/>
-              <w:right w:val="single" w:sz="8" w:space="0" w:color="000000"/>
-            </w:tcBorders>
             <w:tcMar>
               <w:top w:w="100" w:type="dxa"/>
               <w:left w:w="100" w:type="dxa"/>
@@ -2484,12 +2521,6 @@
         <w:tc>
           <w:tcPr>
             <w:tcW w:w="3562" w:type="dxa"/>
-            <w:tcBorders>
-              <w:top w:val="nil"/>
-              <w:left w:val="nil"/>
-              <w:bottom w:val="single" w:sz="8" w:space="0" w:color="000000"/>
-              <w:right w:val="single" w:sz="8" w:space="0" w:color="000000"/>
-            </w:tcBorders>
             <w:tcMar>
               <w:top w:w="100" w:type="dxa"/>
               <w:left w:w="100" w:type="dxa"/>
@@ -2509,12 +2540,6 @@
         <w:tc>
           <w:tcPr>
             <w:tcW w:w="1178" w:type="dxa"/>
-            <w:tcBorders>
-              <w:top w:val="nil"/>
-              <w:left w:val="nil"/>
-              <w:bottom w:val="single" w:sz="8" w:space="0" w:color="000000"/>
-              <w:right w:val="single" w:sz="8" w:space="0" w:color="000000"/>
-            </w:tcBorders>
             <w:tcMar>
               <w:top w:w="100" w:type="dxa"/>
               <w:left w:w="100" w:type="dxa"/>
@@ -2539,12 +2564,6 @@
         <w:tc>
           <w:tcPr>
             <w:tcW w:w="599" w:type="dxa"/>
-            <w:tcBorders>
-              <w:top w:val="nil"/>
-              <w:left w:val="single" w:sz="8" w:space="0" w:color="000000"/>
-              <w:bottom w:val="single" w:sz="8" w:space="0" w:color="000000"/>
-              <w:right w:val="single" w:sz="8" w:space="0" w:color="000000"/>
-            </w:tcBorders>
             <w:tcMar>
               <w:top w:w="100" w:type="dxa"/>
               <w:left w:w="100" w:type="dxa"/>
@@ -2564,12 +2583,6 @@
         <w:tc>
           <w:tcPr>
             <w:tcW w:w="3526" w:type="dxa"/>
-            <w:tcBorders>
-              <w:top w:val="nil"/>
-              <w:left w:val="nil"/>
-              <w:bottom w:val="single" w:sz="8" w:space="0" w:color="000000"/>
-              <w:right w:val="single" w:sz="8" w:space="0" w:color="000000"/>
-            </w:tcBorders>
             <w:tcMar>
               <w:top w:w="100" w:type="dxa"/>
               <w:left w:w="100" w:type="dxa"/>
@@ -2589,12 +2602,6 @@
         <w:tc>
           <w:tcPr>
             <w:tcW w:w="3562" w:type="dxa"/>
-            <w:tcBorders>
-              <w:top w:val="nil"/>
-              <w:left w:val="nil"/>
-              <w:bottom w:val="single" w:sz="8" w:space="0" w:color="000000"/>
-              <w:right w:val="single" w:sz="8" w:space="0" w:color="000000"/>
-            </w:tcBorders>
             <w:tcMar>
               <w:top w:w="100" w:type="dxa"/>
               <w:left w:w="100" w:type="dxa"/>
@@ -2614,12 +2621,6 @@
         <w:tc>
           <w:tcPr>
             <w:tcW w:w="1178" w:type="dxa"/>
-            <w:tcBorders>
-              <w:top w:val="nil"/>
-              <w:left w:val="nil"/>
-              <w:bottom w:val="single" w:sz="8" w:space="0" w:color="000000"/>
-              <w:right w:val="single" w:sz="8" w:space="0" w:color="000000"/>
-            </w:tcBorders>
             <w:tcMar>
               <w:top w:w="100" w:type="dxa"/>
               <w:left w:w="100" w:type="dxa"/>
@@ -2644,12 +2645,6 @@
         <w:tc>
           <w:tcPr>
             <w:tcW w:w="599" w:type="dxa"/>
-            <w:tcBorders>
-              <w:top w:val="nil"/>
-              <w:left w:val="single" w:sz="8" w:space="0" w:color="000000"/>
-              <w:bottom w:val="single" w:sz="8" w:space="0" w:color="000000"/>
-              <w:right w:val="single" w:sz="8" w:space="0" w:color="000000"/>
-            </w:tcBorders>
             <w:tcMar>
               <w:top w:w="100" w:type="dxa"/>
               <w:left w:w="100" w:type="dxa"/>
@@ -2669,12 +2664,6 @@
         <w:tc>
           <w:tcPr>
             <w:tcW w:w="3526" w:type="dxa"/>
-            <w:tcBorders>
-              <w:top w:val="nil"/>
-              <w:left w:val="nil"/>
-              <w:bottom w:val="single" w:sz="8" w:space="0" w:color="000000"/>
-              <w:right w:val="single" w:sz="8" w:space="0" w:color="000000"/>
-            </w:tcBorders>
             <w:tcMar>
               <w:top w:w="100" w:type="dxa"/>
               <w:left w:w="100" w:type="dxa"/>
@@ -2694,12 +2683,6 @@
         <w:tc>
           <w:tcPr>
             <w:tcW w:w="3562" w:type="dxa"/>
-            <w:tcBorders>
-              <w:top w:val="nil"/>
-              <w:left w:val="nil"/>
-              <w:bottom w:val="single" w:sz="8" w:space="0" w:color="000000"/>
-              <w:right w:val="single" w:sz="8" w:space="0" w:color="000000"/>
-            </w:tcBorders>
             <w:tcMar>
               <w:top w:w="100" w:type="dxa"/>
               <w:left w:w="100" w:type="dxa"/>
@@ -2719,12 +2702,6 @@
         <w:tc>
           <w:tcPr>
             <w:tcW w:w="1178" w:type="dxa"/>
-            <w:tcBorders>
-              <w:top w:val="nil"/>
-              <w:left w:val="nil"/>
-              <w:bottom w:val="single" w:sz="8" w:space="0" w:color="000000"/>
-              <w:right w:val="single" w:sz="8" w:space="0" w:color="000000"/>
-            </w:tcBorders>
             <w:tcMar>
               <w:top w:w="100" w:type="dxa"/>
               <w:left w:w="100" w:type="dxa"/>
@@ -2749,12 +2726,6 @@
         <w:tc>
           <w:tcPr>
             <w:tcW w:w="599" w:type="dxa"/>
-            <w:tcBorders>
-              <w:top w:val="nil"/>
-              <w:left w:val="single" w:sz="8" w:space="0" w:color="000000"/>
-              <w:bottom w:val="single" w:sz="8" w:space="0" w:color="000000"/>
-              <w:right w:val="single" w:sz="8" w:space="0" w:color="000000"/>
-            </w:tcBorders>
             <w:tcMar>
               <w:top w:w="100" w:type="dxa"/>
               <w:left w:w="100" w:type="dxa"/>
@@ -2774,12 +2745,6 @@
         <w:tc>
           <w:tcPr>
             <w:tcW w:w="3526" w:type="dxa"/>
-            <w:tcBorders>
-              <w:top w:val="nil"/>
-              <w:left w:val="nil"/>
-              <w:bottom w:val="single" w:sz="8" w:space="0" w:color="000000"/>
-              <w:right w:val="single" w:sz="8" w:space="0" w:color="000000"/>
-            </w:tcBorders>
             <w:tcMar>
               <w:top w:w="100" w:type="dxa"/>
               <w:left w:w="100" w:type="dxa"/>
@@ -2799,12 +2764,6 @@
         <w:tc>
           <w:tcPr>
             <w:tcW w:w="3562" w:type="dxa"/>
-            <w:tcBorders>
-              <w:top w:val="nil"/>
-              <w:left w:val="nil"/>
-              <w:bottom w:val="single" w:sz="8" w:space="0" w:color="000000"/>
-              <w:right w:val="single" w:sz="8" w:space="0" w:color="000000"/>
-            </w:tcBorders>
             <w:tcMar>
               <w:top w:w="100" w:type="dxa"/>
               <w:left w:w="100" w:type="dxa"/>
@@ -2824,12 +2783,6 @@
         <w:tc>
           <w:tcPr>
             <w:tcW w:w="1178" w:type="dxa"/>
-            <w:tcBorders>
-              <w:top w:val="nil"/>
-              <w:left w:val="nil"/>
-              <w:bottom w:val="single" w:sz="8" w:space="0" w:color="000000"/>
-              <w:right w:val="single" w:sz="8" w:space="0" w:color="000000"/>
-            </w:tcBorders>
             <w:tcMar>
               <w:top w:w="100" w:type="dxa"/>
               <w:left w:w="100" w:type="dxa"/>
@@ -2854,12 +2807,6 @@
         <w:tc>
           <w:tcPr>
             <w:tcW w:w="599" w:type="dxa"/>
-            <w:tcBorders>
-              <w:top w:val="nil"/>
-              <w:left w:val="single" w:sz="8" w:space="0" w:color="000000"/>
-              <w:bottom w:val="single" w:sz="8" w:space="0" w:color="000000"/>
-              <w:right w:val="single" w:sz="8" w:space="0" w:color="000000"/>
-            </w:tcBorders>
             <w:tcMar>
               <w:top w:w="100" w:type="dxa"/>
               <w:left w:w="100" w:type="dxa"/>
@@ -2879,12 +2826,6 @@
         <w:tc>
           <w:tcPr>
             <w:tcW w:w="3526" w:type="dxa"/>
-            <w:tcBorders>
-              <w:top w:val="nil"/>
-              <w:left w:val="nil"/>
-              <w:bottom w:val="single" w:sz="8" w:space="0" w:color="000000"/>
-              <w:right w:val="single" w:sz="8" w:space="0" w:color="000000"/>
-            </w:tcBorders>
             <w:tcMar>
               <w:top w:w="100" w:type="dxa"/>
               <w:left w:w="100" w:type="dxa"/>
@@ -2904,12 +2845,6 @@
         <w:tc>
           <w:tcPr>
             <w:tcW w:w="3562" w:type="dxa"/>
-            <w:tcBorders>
-              <w:top w:val="nil"/>
-              <w:left w:val="nil"/>
-              <w:bottom w:val="single" w:sz="8" w:space="0" w:color="000000"/>
-              <w:right w:val="single" w:sz="8" w:space="0" w:color="000000"/>
-            </w:tcBorders>
             <w:tcMar>
               <w:top w:w="100" w:type="dxa"/>
               <w:left w:w="100" w:type="dxa"/>
@@ -2922,27 +2857,13 @@
               <w:jc w:val="both"/>
             </w:pPr>
             <w:r>
-              <w:t xml:space="preserve">Only Active and </w:t>
-            </w:r>
-            <w:proofErr w:type="spellStart"/>
-            <w:r>
-              <w:t>IActive</w:t>
-            </w:r>
-            <w:proofErr w:type="spellEnd"/>
-            <w:r>
-              <w:t xml:space="preserve"> status</w:t>
+              <w:t>Only Active and IActive status</w:t>
             </w:r>
           </w:p>
         </w:tc>
         <w:tc>
           <w:tcPr>
             <w:tcW w:w="1178" w:type="dxa"/>
-            <w:tcBorders>
-              <w:top w:val="nil"/>
-              <w:left w:val="nil"/>
-              <w:bottom w:val="single" w:sz="8" w:space="0" w:color="000000"/>
-              <w:right w:val="single" w:sz="8" w:space="0" w:color="000000"/>
-            </w:tcBorders>
             <w:tcMar>
               <w:top w:w="100" w:type="dxa"/>
               <w:left w:w="100" w:type="dxa"/>
@@ -2967,12 +2888,6 @@
         <w:tc>
           <w:tcPr>
             <w:tcW w:w="599" w:type="dxa"/>
-            <w:tcBorders>
-              <w:top w:val="nil"/>
-              <w:left w:val="single" w:sz="8" w:space="0" w:color="000000"/>
-              <w:bottom w:val="single" w:sz="8" w:space="0" w:color="000000"/>
-              <w:right w:val="single" w:sz="8" w:space="0" w:color="000000"/>
-            </w:tcBorders>
             <w:tcMar>
               <w:top w:w="100" w:type="dxa"/>
               <w:left w:w="100" w:type="dxa"/>
@@ -2985,7 +2900,6 @@
               <w:jc w:val="both"/>
             </w:pPr>
             <w:r>
-              <w:lastRenderedPageBreak/>
               <w:t>9</w:t>
             </w:r>
           </w:p>
@@ -2993,12 +2907,6 @@
         <w:tc>
           <w:tcPr>
             <w:tcW w:w="3526" w:type="dxa"/>
-            <w:tcBorders>
-              <w:top w:val="nil"/>
-              <w:left w:val="nil"/>
-              <w:bottom w:val="single" w:sz="8" w:space="0" w:color="000000"/>
-              <w:right w:val="single" w:sz="8" w:space="0" w:color="000000"/>
-            </w:tcBorders>
             <w:tcMar>
               <w:top w:w="100" w:type="dxa"/>
               <w:left w:w="100" w:type="dxa"/>
@@ -3027,12 +2935,6 @@
         <w:tc>
           <w:tcPr>
             <w:tcW w:w="3562" w:type="dxa"/>
-            <w:tcBorders>
-              <w:top w:val="nil"/>
-              <w:left w:val="nil"/>
-              <w:bottom w:val="single" w:sz="8" w:space="0" w:color="000000"/>
-              <w:right w:val="single" w:sz="8" w:space="0" w:color="000000"/>
-            </w:tcBorders>
             <w:tcMar>
               <w:top w:w="100" w:type="dxa"/>
               <w:left w:w="100" w:type="dxa"/>
@@ -3052,12 +2954,6 @@
         <w:tc>
           <w:tcPr>
             <w:tcW w:w="1178" w:type="dxa"/>
-            <w:tcBorders>
-              <w:top w:val="nil"/>
-              <w:left w:val="nil"/>
-              <w:bottom w:val="single" w:sz="8" w:space="0" w:color="000000"/>
-              <w:right w:val="single" w:sz="8" w:space="0" w:color="000000"/>
-            </w:tcBorders>
             <w:tcMar>
               <w:top w:w="100" w:type="dxa"/>
               <w:left w:w="100" w:type="dxa"/>
@@ -3080,17 +2976,11 @@
       </w:tr>
       <w:tr>
         <w:trPr>
-          <w:trHeight w:val="1349"/>
+          <w:trHeight w:val="1034"/>
         </w:trPr>
         <w:tc>
           <w:tcPr>
             <w:tcW w:w="599" w:type="dxa"/>
-            <w:tcBorders>
-              <w:top w:val="nil"/>
-              <w:left w:val="single" w:sz="8" w:space="0" w:color="000000"/>
-              <w:bottom w:val="single" w:sz="8" w:space="0" w:color="000000"/>
-              <w:right w:val="single" w:sz="8" w:space="0" w:color="000000"/>
-            </w:tcBorders>
             <w:tcMar>
               <w:top w:w="100" w:type="dxa"/>
               <w:left w:w="100" w:type="dxa"/>
@@ -3103,6 +2993,7 @@
               <w:jc w:val="both"/>
             </w:pPr>
             <w:r>
+              <w:lastRenderedPageBreak/>
               <w:t>1</w:t>
             </w:r>
             <w:r>
@@ -3113,12 +3004,6 @@
         <w:tc>
           <w:tcPr>
             <w:tcW w:w="3526" w:type="dxa"/>
-            <w:tcBorders>
-              <w:top w:val="nil"/>
-              <w:left w:val="nil"/>
-              <w:bottom w:val="single" w:sz="8" w:space="0" w:color="000000"/>
-              <w:right w:val="single" w:sz="8" w:space="0" w:color="000000"/>
-            </w:tcBorders>
             <w:tcMar>
               <w:top w:w="100" w:type="dxa"/>
               <w:left w:w="100" w:type="dxa"/>
@@ -3147,12 +3032,6 @@
         <w:tc>
           <w:tcPr>
             <w:tcW w:w="3562" w:type="dxa"/>
-            <w:tcBorders>
-              <w:top w:val="nil"/>
-              <w:left w:val="nil"/>
-              <w:bottom w:val="single" w:sz="8" w:space="0" w:color="000000"/>
-              <w:right w:val="single" w:sz="8" w:space="0" w:color="000000"/>
-            </w:tcBorders>
             <w:tcMar>
               <w:top w:w="100" w:type="dxa"/>
               <w:left w:w="100" w:type="dxa"/>
@@ -3172,12 +3051,173 @@
         <w:tc>
           <w:tcPr>
             <w:tcW w:w="1178" w:type="dxa"/>
-            <w:tcBorders>
-              <w:top w:val="nil"/>
-              <w:left w:val="nil"/>
-              <w:bottom w:val="single" w:sz="8" w:space="0" w:color="000000"/>
-              <w:right w:val="single" w:sz="8" w:space="0" w:color="000000"/>
-            </w:tcBorders>
+            <w:tcMar>
+              <w:top w:w="100" w:type="dxa"/>
+              <w:left w:w="100" w:type="dxa"/>
+              <w:bottom w:w="100" w:type="dxa"/>
+              <w:right w:w="100" w:type="dxa"/>
+            </w:tcMar>
+          </w:tcPr>
+          <w:p>
+            <w:pPr>
+              <w:jc w:val="both"/>
+            </w:pPr>
+            <w:r>
+              <w:t>PASS</w:t>
+            </w:r>
+          </w:p>
+          <w:p>
+            <w:pPr>
+              <w:jc w:val="both"/>
+            </w:pPr>
+          </w:p>
+        </w:tc>
+      </w:tr>
+      <w:tr>
+        <w:trPr>
+          <w:trHeight w:val="1034"/>
+        </w:trPr>
+        <w:tc>
+          <w:tcPr>
+            <w:tcW w:w="599" w:type="dxa"/>
+            <w:tcMar>
+              <w:top w:w="100" w:type="dxa"/>
+              <w:left w:w="100" w:type="dxa"/>
+              <w:bottom w:w="100" w:type="dxa"/>
+              <w:right w:w="100" w:type="dxa"/>
+            </w:tcMar>
+          </w:tcPr>
+          <w:p>
+            <w:pPr>
+              <w:jc w:val="both"/>
+            </w:pPr>
+            <w:r>
+              <w:t>11</w:t>
+            </w:r>
+          </w:p>
+        </w:tc>
+        <w:tc>
+          <w:tcPr>
+            <w:tcW w:w="3526" w:type="dxa"/>
+            <w:tcMar>
+              <w:top w:w="100" w:type="dxa"/>
+              <w:left w:w="100" w:type="dxa"/>
+              <w:bottom w:w="100" w:type="dxa"/>
+              <w:right w:w="100" w:type="dxa"/>
+            </w:tcMar>
+          </w:tcPr>
+          <w:p>
+            <w:pPr>
+              <w:jc w:val="both"/>
+            </w:pPr>
+            <w:r>
+              <w:t>Transfer of record from one server to another</w:t>
+            </w:r>
+          </w:p>
+        </w:tc>
+        <w:tc>
+          <w:tcPr>
+            <w:tcW w:w="3562" w:type="dxa"/>
+            <w:tcMar>
+              <w:top w:w="100" w:type="dxa"/>
+              <w:left w:w="100" w:type="dxa"/>
+              <w:bottom w:w="100" w:type="dxa"/>
+              <w:right w:w="100" w:type="dxa"/>
+            </w:tcMar>
+          </w:tcPr>
+          <w:p>
+            <w:pPr>
+              <w:jc w:val="both"/>
+            </w:pPr>
+            <w:r>
+              <w:t>When transferring record using record id and server name, the new record is transferred to the new server</w:t>
+            </w:r>
+          </w:p>
+        </w:tc>
+        <w:tc>
+          <w:tcPr>
+            <w:tcW w:w="1178" w:type="dxa"/>
+            <w:tcMar>
+              <w:top w:w="100" w:type="dxa"/>
+              <w:left w:w="100" w:type="dxa"/>
+              <w:bottom w:w="100" w:type="dxa"/>
+              <w:right w:w="100" w:type="dxa"/>
+            </w:tcMar>
+          </w:tcPr>
+          <w:p>
+            <w:pPr>
+              <w:jc w:val="both"/>
+            </w:pPr>
+            <w:r>
+              <w:t>PASS</w:t>
+            </w:r>
+          </w:p>
+        </w:tc>
+      </w:tr>
+      <w:tr>
+        <w:trPr>
+          <w:trHeight w:val="1034"/>
+        </w:trPr>
+        <w:tc>
+          <w:tcPr>
+            <w:tcW w:w="599" w:type="dxa"/>
+            <w:tcMar>
+              <w:top w:w="100" w:type="dxa"/>
+              <w:left w:w="100" w:type="dxa"/>
+              <w:bottom w:w="100" w:type="dxa"/>
+              <w:right w:w="100" w:type="dxa"/>
+            </w:tcMar>
+          </w:tcPr>
+          <w:p>
+            <w:pPr>
+              <w:jc w:val="both"/>
+            </w:pPr>
+            <w:r>
+              <w:t>12</w:t>
+            </w:r>
+          </w:p>
+        </w:tc>
+        <w:tc>
+          <w:tcPr>
+            <w:tcW w:w="3526" w:type="dxa"/>
+            <w:tcMar>
+              <w:top w:w="100" w:type="dxa"/>
+              <w:left w:w="100" w:type="dxa"/>
+              <w:bottom w:w="100" w:type="dxa"/>
+              <w:right w:w="100" w:type="dxa"/>
+            </w:tcMar>
+          </w:tcPr>
+          <w:p>
+            <w:pPr>
+              <w:jc w:val="both"/>
+            </w:pPr>
+            <w:r>
+              <w:t>Deletion of record from current server after transferring the record to another server</w:t>
+            </w:r>
+          </w:p>
+        </w:tc>
+        <w:tc>
+          <w:tcPr>
+            <w:tcW w:w="3562" w:type="dxa"/>
+            <w:tcMar>
+              <w:top w:w="100" w:type="dxa"/>
+              <w:left w:w="100" w:type="dxa"/>
+              <w:bottom w:w="100" w:type="dxa"/>
+              <w:right w:w="100" w:type="dxa"/>
+            </w:tcMar>
+          </w:tcPr>
+          <w:p>
+            <w:pPr>
+              <w:jc w:val="both"/>
+            </w:pPr>
+            <w:r>
+              <w:t>After transferring record to another server, the record in the current server is being deleted successfully to avoid any duplicate data.</w:t>
+            </w:r>
+          </w:p>
+        </w:tc>
+        <w:tc>
+          <w:tcPr>
+            <w:tcW w:w="1178" w:type="dxa"/>
             <w:tcMar>
               <w:top w:w="100" w:type="dxa"/>
               <w:left w:w="100" w:type="dxa"/>
@@ -3479,7 +3519,6 @@
           <w:sz w:val="40"/>
           <w:szCs w:val="40"/>
         </w:rPr>
-        <w:lastRenderedPageBreak/>
         <w:t>UML Diagrams:</w:t>
       </w:r>
     </w:p>
@@ -3592,17 +3631,33 @@
     </w:p>
     <w:p>
       <w:pPr>
-        <w:jc w:val="both"/>
-        <w:rPr>
-          <w:sz w:val="40"/>
-          <w:szCs w:val="40"/>
-        </w:rPr>
-      </w:pPr>
-      <w:r>
-        <w:rPr>
-          <w:sz w:val="40"/>
-          <w:szCs w:val="40"/>
-        </w:rPr>
+        <w:rPr>
+          <w:sz w:val="40"/>
+          <w:szCs w:val="40"/>
+        </w:rPr>
+      </w:pPr>
+      <w:r>
+        <w:rPr>
+          <w:sz w:val="40"/>
+          <w:szCs w:val="40"/>
+        </w:rPr>
+        <w:br w:type="page"/>
+      </w:r>
+    </w:p>
+    <w:p>
+      <w:pPr>
+        <w:jc w:val="both"/>
+        <w:rPr>
+          <w:sz w:val="40"/>
+          <w:szCs w:val="40"/>
+        </w:rPr>
+      </w:pPr>
+      <w:r>
+        <w:rPr>
+          <w:sz w:val="40"/>
+          <w:szCs w:val="40"/>
+        </w:rPr>
+        <w:lastRenderedPageBreak/>
         <w:t>Class diagram</w:t>
       </w:r>
     </w:p>
@@ -3645,16 +3700,62 @@
           <w:szCs w:val="36"/>
         </w:rPr>
       </w:pPr>
-    </w:p>
-    <w:p>
-      <w:pPr>
-        <w:jc w:val="both"/>
-        <w:rPr>
+      <w:r>
+        <w:rPr>
+          <w:noProof/>
           <w:color w:val="FF0000"/>
           <w:sz w:val="36"/>
           <w:szCs w:val="36"/>
         </w:rPr>
-      </w:pPr>
+        <w:drawing>
+          <wp:inline distT="0" distB="0" distL="0" distR="0" wp14:anchorId="0C764268" wp14:editId="01F4ECF7">
+            <wp:extent cx="5934075" cy="5362575"/>
+            <wp:effectExtent l="0" t="0" r="9525" b="9525"/>
+            <wp:docPr id="1" name="Picture 1"/>
+            <wp:cNvGraphicFramePr>
+              <a:graphicFrameLocks xmlns:a="http://schemas.openxmlformats.org/drawingml/2006/main" noChangeAspect="1"/>
+            </wp:cNvGraphicFramePr>
+            <a:graphic xmlns:a="http://schemas.openxmlformats.org/drawingml/2006/main">
+              <a:graphicData uri="http://schemas.openxmlformats.org/drawingml/2006/picture">
+                <pic:pic xmlns:pic="http://schemas.openxmlformats.org/drawingml/2006/picture">
+                  <pic:nvPicPr>
+                    <pic:cNvPr id="0" name="Picture 1"/>
+                    <pic:cNvPicPr>
+                      <a:picLocks noChangeAspect="1" noChangeArrowheads="1"/>
+                    </pic:cNvPicPr>
+                  </pic:nvPicPr>
+                  <pic:blipFill>
+                    <a:blip r:embed="rId10" cstate="print">
+                      <a:extLst>
+                        <a:ext uri="{28A0092B-C50C-407E-A947-70E740481C1C}">
+                          <a14:useLocalDpi xmlns:a14="http://schemas.microsoft.com/office/drawing/2010/main" val="0"/>
+                        </a:ext>
+                      </a:extLst>
+                    </a:blip>
+                    <a:srcRect/>
+                    <a:stretch>
+                      <a:fillRect/>
+                    </a:stretch>
+                  </pic:blipFill>
+                  <pic:spPr bwMode="auto">
+                    <a:xfrm>
+                      <a:off x="0" y="0"/>
+                      <a:ext cx="5934075" cy="5362575"/>
+                    </a:xfrm>
+                    <a:prstGeom prst="rect">
+                      <a:avLst/>
+                    </a:prstGeom>
+                    <a:noFill/>
+                    <a:ln>
+                      <a:noFill/>
+                    </a:ln>
+                  </pic:spPr>
+                </pic:pic>
+              </a:graphicData>
+            </a:graphic>
+          </wp:inline>
+        </w:drawing>
+      </w:r>
     </w:p>
     <w:p>
       <w:pPr>
@@ -3665,16 +3766,38 @@
           <w:szCs w:val="36"/>
         </w:rPr>
       </w:pPr>
-    </w:p>
-    <w:p>
-      <w:pPr>
-        <w:jc w:val="both"/>
+      <w:r>
         <w:rPr>
           <w:color w:val="FF0000"/>
           <w:sz w:val="36"/>
           <w:szCs w:val="36"/>
         </w:rPr>
-      </w:pPr>
+        <w:object w:dxaOrig="1816" w:dyaOrig="811" w14:anchorId="73B4F44E">
+          <v:shapetype id="_x0000_t75" coordsize="21600,21600" o:spt="75" o:preferrelative="t" path="m@4@5l@4@11@9@11@9@5xe" filled="f" stroked="f">
+            <v:stroke joinstyle="miter"/>
+            <v:formulas>
+              <v:f eqn="if lineDrawn pixelLineWidth 0"/>
+              <v:f eqn="sum @0 1 0"/>
+              <v:f eqn="sum 0 0 @1"/>
+              <v:f eqn="prod @2 1 2"/>
+              <v:f eqn="prod @3 21600 pixelWidth"/>
+              <v:f eqn="prod @3 21600 pixelHeight"/>
+              <v:f eqn="sum @0 0 1"/>
+              <v:f eqn="prod @6 1 2"/>
+              <v:f eqn="prod @7 21600 pixelWidth"/>
+              <v:f eqn="sum @8 21600 0"/>
+              <v:f eqn="prod @7 21600 pixelHeight"/>
+              <v:f eqn="sum @10 21600 0"/>
+            </v:formulas>
+            <v:path o:extrusionok="f" gradientshapeok="t" o:connecttype="rect"/>
+            <o:lock v:ext="edit" aspectratio="t"/>
+          </v:shapetype>
+          <v:shape id="_x0000_i1026" type="#_x0000_t75" style="width:93.6pt;height:43.2pt" o:ole="">
+            <v:imagedata r:id="rId11" o:title=""/>
+          </v:shape>
+          <o:OLEObject Type="Embed" ProgID="Package" ShapeID="_x0000_i1026" DrawAspect="Content" ObjectID="_1686935777" r:id="rId12"/>
+        </w:object>
+      </w:r>
     </w:p>
     <w:p>
       <w:pPr>
@@ -3715,14 +3838,16 @@
           <w:szCs w:val="36"/>
         </w:rPr>
       </w:pPr>
-      <w:r>
+    </w:p>
+    <w:p>
+      <w:pPr>
+        <w:jc w:val="both"/>
         <w:rPr>
           <w:color w:val="FF0000"/>
           <w:sz w:val="36"/>
           <w:szCs w:val="36"/>
         </w:rPr>
-        <w:br w:type="page"/>
-      </w:r>
+      </w:pPr>
     </w:p>
     <w:p>
       <w:pPr>
@@ -3738,6 +3863,394 @@
           <w:szCs w:val="40"/>
         </w:rPr>
         <w:lastRenderedPageBreak/>
+        <w:t>New Changes</w:t>
+      </w:r>
+    </w:p>
+    <w:p>
+      <w:pPr>
+        <w:jc w:val="both"/>
+        <w:rPr>
+          <w:sz w:val="32"/>
+          <w:szCs w:val="32"/>
+        </w:rPr>
+      </w:pPr>
+      <w:r>
+        <w:rPr>
+          <w:sz w:val="32"/>
+          <w:szCs w:val="32"/>
+        </w:rPr>
+        <w:t>Corba.idl</w:t>
+      </w:r>
+    </w:p>
+    <w:p>
+      <w:pPr>
+        <w:jc w:val="both"/>
+        <w:rPr>
+          <w:color w:val="FF0000"/>
+          <w:sz w:val="36"/>
+          <w:szCs w:val="36"/>
+        </w:rPr>
+      </w:pPr>
+      <w:r>
+        <w:rPr>
+          <w:noProof/>
+        </w:rPr>
+        <w:drawing>
+          <wp:inline distT="0" distB="0" distL="0" distR="0" wp14:anchorId="71287865" wp14:editId="4E1D0CD7">
+            <wp:extent cx="5943600" cy="1124585"/>
+            <wp:effectExtent l="0" t="0" r="0" b="0"/>
+            <wp:docPr id="4" name="Picture 4" descr="Text&#10;&#10;Description automatically generated with medium confidence"/>
+            <wp:cNvGraphicFramePr>
+              <a:graphicFrameLocks xmlns:a="http://schemas.openxmlformats.org/drawingml/2006/main" noChangeAspect="1"/>
+            </wp:cNvGraphicFramePr>
+            <a:graphic xmlns:a="http://schemas.openxmlformats.org/drawingml/2006/main">
+              <a:graphicData uri="http://schemas.openxmlformats.org/drawingml/2006/picture">
+                <pic:pic xmlns:pic="http://schemas.openxmlformats.org/drawingml/2006/picture">
+                  <pic:nvPicPr>
+                    <pic:cNvPr id="4" name="Picture 4" descr="Text&#10;&#10;Description automatically generated with medium confidence"/>
+                    <pic:cNvPicPr/>
+                  </pic:nvPicPr>
+                  <pic:blipFill>
+                    <a:blip r:embed="rId13"/>
+                    <a:stretch>
+                      <a:fillRect/>
+                    </a:stretch>
+                  </pic:blipFill>
+                  <pic:spPr>
+                    <a:xfrm>
+                      <a:off x="0" y="0"/>
+                      <a:ext cx="5943600" cy="1124585"/>
+                    </a:xfrm>
+                    <a:prstGeom prst="rect">
+                      <a:avLst/>
+                    </a:prstGeom>
+                  </pic:spPr>
+                </pic:pic>
+              </a:graphicData>
+            </a:graphic>
+          </wp:inline>
+        </w:drawing>
+      </w:r>
+    </w:p>
+    <w:p>
+      <w:pPr>
+        <w:pStyle w:val="ListParagraph"/>
+        <w:numPr>
+          <w:ilvl w:val="0"/>
+          <w:numId w:val="10"/>
+        </w:numPr>
+        <w:jc w:val="both"/>
+      </w:pPr>
+      <w:r>
+        <w:t xml:space="preserve">Every method includes manager id </w:t>
+      </w:r>
+    </w:p>
+    <w:p>
+      <w:pPr>
+        <w:pStyle w:val="ListParagraph"/>
+        <w:numPr>
+          <w:ilvl w:val="0"/>
+          <w:numId w:val="10"/>
+        </w:numPr>
+        <w:jc w:val="both"/>
+      </w:pPr>
+      <w:r>
+        <w:t>Corba.idl includes existing method from assignment1 as well as new method from assignment 2</w:t>
+      </w:r>
+    </w:p>
+    <w:p>
+      <w:pPr>
+        <w:pStyle w:val="ListParagraph"/>
+        <w:numPr>
+          <w:ilvl w:val="0"/>
+          <w:numId w:val="10"/>
+        </w:numPr>
+        <w:jc w:val="both"/>
+      </w:pPr>
+      <w:r>
+        <w:t xml:space="preserve">The generated package arch is under ca.concordia.dsd.arch package in the source code </w:t>
+      </w:r>
+    </w:p>
+    <w:p>
+      <w:pPr>
+        <w:jc w:val="both"/>
+      </w:pPr>
+    </w:p>
+    <w:p>
+      <w:pPr>
+        <w:jc w:val="both"/>
+        <w:rPr>
+          <w:sz w:val="36"/>
+          <w:szCs w:val="36"/>
+        </w:rPr>
+      </w:pPr>
+      <w:r>
+        <w:rPr>
+          <w:sz w:val="36"/>
+          <w:szCs w:val="36"/>
+        </w:rPr>
+        <w:t>CenterServerImpl.java</w:t>
+      </w:r>
+    </w:p>
+    <w:p>
+      <w:pPr>
+        <w:jc w:val="both"/>
+        <w:rPr>
+          <w:color w:val="FF0000"/>
+          <w:sz w:val="36"/>
+          <w:szCs w:val="36"/>
+        </w:rPr>
+      </w:pPr>
+      <w:r>
+        <w:rPr>
+          <w:noProof/>
+        </w:rPr>
+        <w:drawing>
+          <wp:inline distT="0" distB="0" distL="0" distR="0" wp14:anchorId="35EE2EDE" wp14:editId="41788601">
+            <wp:extent cx="5943600" cy="330835"/>
+            <wp:effectExtent l="0" t="0" r="0" b="0"/>
+            <wp:docPr id="5" name="Picture 5"/>
+            <wp:cNvGraphicFramePr>
+              <a:graphicFrameLocks xmlns:a="http://schemas.openxmlformats.org/drawingml/2006/main" noChangeAspect="1"/>
+            </wp:cNvGraphicFramePr>
+            <a:graphic xmlns:a="http://schemas.openxmlformats.org/drawingml/2006/main">
+              <a:graphicData uri="http://schemas.openxmlformats.org/drawingml/2006/picture">
+                <pic:pic xmlns:pic="http://schemas.openxmlformats.org/drawingml/2006/picture">
+                  <pic:nvPicPr>
+                    <pic:cNvPr id="1" name=""/>
+                    <pic:cNvPicPr/>
+                  </pic:nvPicPr>
+                  <pic:blipFill>
+                    <a:blip r:embed="rId14"/>
+                    <a:stretch>
+                      <a:fillRect/>
+                    </a:stretch>
+                  </pic:blipFill>
+                  <pic:spPr>
+                    <a:xfrm>
+                      <a:off x="0" y="0"/>
+                      <a:ext cx="5943600" cy="330835"/>
+                    </a:xfrm>
+                    <a:prstGeom prst="rect">
+                      <a:avLst/>
+                    </a:prstGeom>
+                  </pic:spPr>
+                </pic:pic>
+              </a:graphicData>
+            </a:graphic>
+          </wp:inline>
+        </w:drawing>
+      </w:r>
+    </w:p>
+    <w:p>
+      <w:pPr>
+        <w:pStyle w:val="ListParagraph"/>
+        <w:numPr>
+          <w:ilvl w:val="0"/>
+          <w:numId w:val="10"/>
+        </w:numPr>
+        <w:jc w:val="both"/>
+      </w:pPr>
+      <w:r>
+        <w:t>CenterServerImpl class extends the automatically generated corbaPOA class</w:t>
+      </w:r>
+    </w:p>
+    <w:p>
+      <w:pPr>
+        <w:jc w:val="both"/>
+      </w:pPr>
+    </w:p>
+    <w:p>
+      <w:pPr>
+        <w:jc w:val="both"/>
+      </w:pPr>
+      <w:r>
+        <w:rPr>
+          <w:noProof/>
+        </w:rPr>
+        <w:drawing>
+          <wp:inline distT="0" distB="0" distL="0" distR="0" wp14:anchorId="7B12B587" wp14:editId="2983BB02">
+            <wp:extent cx="5943600" cy="274955"/>
+            <wp:effectExtent l="0" t="0" r="0" b="0"/>
+            <wp:docPr id="9" name="Picture 9"/>
+            <wp:cNvGraphicFramePr>
+              <a:graphicFrameLocks xmlns:a="http://schemas.openxmlformats.org/drawingml/2006/main" noChangeAspect="1"/>
+            </wp:cNvGraphicFramePr>
+            <a:graphic xmlns:a="http://schemas.openxmlformats.org/drawingml/2006/main">
+              <a:graphicData uri="http://schemas.openxmlformats.org/drawingml/2006/picture">
+                <pic:pic xmlns:pic="http://schemas.openxmlformats.org/drawingml/2006/picture">
+                  <pic:nvPicPr>
+                    <pic:cNvPr id="1" name=""/>
+                    <pic:cNvPicPr/>
+                  </pic:nvPicPr>
+                  <pic:blipFill>
+                    <a:blip r:embed="rId15"/>
+                    <a:stretch>
+                      <a:fillRect/>
+                    </a:stretch>
+                  </pic:blipFill>
+                  <pic:spPr>
+                    <a:xfrm>
+                      <a:off x="0" y="0"/>
+                      <a:ext cx="5943600" cy="274955"/>
+                    </a:xfrm>
+                    <a:prstGeom prst="rect">
+                      <a:avLst/>
+                    </a:prstGeom>
+                  </pic:spPr>
+                </pic:pic>
+              </a:graphicData>
+            </a:graphic>
+          </wp:inline>
+        </w:drawing>
+      </w:r>
+    </w:p>
+    <w:p>
+      <w:pPr>
+        <w:pStyle w:val="ListParagraph"/>
+        <w:numPr>
+          <w:ilvl w:val="0"/>
+          <w:numId w:val="10"/>
+        </w:numPr>
+        <w:jc w:val="both"/>
+      </w:pPr>
+      <w:r>
+        <w:t>The setORB function will be invovked when servant is initiated.</w:t>
+      </w:r>
+    </w:p>
+    <w:p>
+      <w:pPr>
+        <w:jc w:val="both"/>
+      </w:pPr>
+      <w:r>
+        <w:rPr>
+          <w:noProof/>
+        </w:rPr>
+        <w:lastRenderedPageBreak/>
+        <w:drawing>
+          <wp:inline distT="0" distB="0" distL="0" distR="0" wp14:anchorId="1679E5C0" wp14:editId="138F6882">
+            <wp:extent cx="5943600" cy="4855845"/>
+            <wp:effectExtent l="0" t="0" r="0" b="1905"/>
+            <wp:docPr id="10" name="Picture 10" descr="Text&#10;&#10;Description automatically generated"/>
+            <wp:cNvGraphicFramePr>
+              <a:graphicFrameLocks xmlns:a="http://schemas.openxmlformats.org/drawingml/2006/main" noChangeAspect="1"/>
+            </wp:cNvGraphicFramePr>
+            <a:graphic xmlns:a="http://schemas.openxmlformats.org/drawingml/2006/main">
+              <a:graphicData uri="http://schemas.openxmlformats.org/drawingml/2006/picture">
+                <pic:pic xmlns:pic="http://schemas.openxmlformats.org/drawingml/2006/picture">
+                  <pic:nvPicPr>
+                    <pic:cNvPr id="10" name="Picture 10" descr="Text&#10;&#10;Description automatically generated"/>
+                    <pic:cNvPicPr/>
+                  </pic:nvPicPr>
+                  <pic:blipFill>
+                    <a:blip r:embed="rId16"/>
+                    <a:stretch>
+                      <a:fillRect/>
+                    </a:stretch>
+                  </pic:blipFill>
+                  <pic:spPr>
+                    <a:xfrm>
+                      <a:off x="0" y="0"/>
+                      <a:ext cx="5943600" cy="4855845"/>
+                    </a:xfrm>
+                    <a:prstGeom prst="rect">
+                      <a:avLst/>
+                    </a:prstGeom>
+                  </pic:spPr>
+                </pic:pic>
+              </a:graphicData>
+            </a:graphic>
+          </wp:inline>
+        </w:drawing>
+      </w:r>
+    </w:p>
+    <w:p>
+      <w:pPr>
+        <w:jc w:val="both"/>
+      </w:pPr>
+    </w:p>
+    <w:p>
+      <w:pPr>
+        <w:pStyle w:val="ListParagraph"/>
+        <w:jc w:val="both"/>
+      </w:pPr>
+    </w:p>
+    <w:p>
+      <w:pPr>
+        <w:pStyle w:val="ListParagraph"/>
+        <w:numPr>
+          <w:ilvl w:val="0"/>
+          <w:numId w:val="10"/>
+        </w:numPr>
+        <w:jc w:val="both"/>
+      </w:pPr>
+      <w:r>
+        <w:t xml:space="preserve">The class RunDDO.java RunMTL.java and RunLVL.java has only the main function, that start with initializing the ORB object by assigning the host and port programmatically.  </w:t>
+      </w:r>
+    </w:p>
+    <w:p>
+      <w:pPr>
+        <w:pStyle w:val="ListParagraph"/>
+        <w:numPr>
+          <w:ilvl w:val="0"/>
+          <w:numId w:val="10"/>
+        </w:numPr>
+        <w:jc w:val="both"/>
+      </w:pPr>
+      <w:r>
+        <w:t xml:space="preserve">This class connects to ORB core, get the references to the RootPOA, initiate the servant and register it with the ORB, get the object reference to the servant and bind it to a naming context. </w:t>
+      </w:r>
+    </w:p>
+    <w:p>
+      <w:pPr>
+        <w:pStyle w:val="ListParagraph"/>
+        <w:numPr>
+          <w:ilvl w:val="0"/>
+          <w:numId w:val="10"/>
+        </w:numPr>
+        <w:jc w:val="both"/>
+      </w:pPr>
+      <w:r>
+        <w:t xml:space="preserve">At the end it also </w:t>
+      </w:r>
+      <w:r>
+        <w:t>starts</w:t>
+      </w:r>
+      <w:r>
+        <w:t xml:space="preserve"> the internal UDP server event loop </w:t>
+      </w:r>
+      <w:r>
+        <w:t>that can transfer the record when client trigger transfer record command to another server via UDP.</w:t>
+      </w:r>
+    </w:p>
+    <w:p>
+      <w:pPr>
+        <w:jc w:val="both"/>
+      </w:pPr>
+    </w:p>
+    <w:p>
+      <w:pPr>
+        <w:jc w:val="both"/>
+        <w:rPr>
+          <w:color w:val="FF0000"/>
+          <w:sz w:val="36"/>
+          <w:szCs w:val="36"/>
+        </w:rPr>
+      </w:pPr>
+    </w:p>
+    <w:p>
+      <w:pPr>
+        <w:jc w:val="both"/>
+        <w:rPr>
+          <w:sz w:val="40"/>
+          <w:szCs w:val="40"/>
+        </w:rPr>
+      </w:pPr>
+      <w:r>
+        <w:rPr>
+          <w:sz w:val="40"/>
+          <w:szCs w:val="40"/>
+        </w:rPr>
         <w:t>References:</w:t>
       </w:r>
     </w:p>
@@ -3777,39 +4290,8 @@
           <w:sz w:val="28"/>
           <w:szCs w:val="28"/>
         </w:rPr>
-        <w:t xml:space="preserve">George </w:t>
-      </w:r>
-      <w:proofErr w:type="spellStart"/>
-      <w:r>
-        <w:rPr>
-          <w:sz w:val="28"/>
-          <w:szCs w:val="28"/>
-        </w:rPr>
-        <w:t>Coulouris</w:t>
-      </w:r>
-      <w:proofErr w:type="spellEnd"/>
-      <w:r>
-        <w:rPr>
-          <w:sz w:val="28"/>
-          <w:szCs w:val="28"/>
-        </w:rPr>
-        <w:t xml:space="preserve">, Jean Dollimore, Tim </w:t>
-      </w:r>
-      <w:proofErr w:type="spellStart"/>
-      <w:r>
-        <w:rPr>
-          <w:sz w:val="28"/>
-          <w:szCs w:val="28"/>
-        </w:rPr>
-        <w:t>Kindberg</w:t>
-      </w:r>
-      <w:proofErr w:type="spellEnd"/>
-      <w:r>
-        <w:rPr>
-          <w:sz w:val="28"/>
-          <w:szCs w:val="28"/>
-        </w:rPr>
-        <w:t xml:space="preserve"> and Gordon Blair, "</w:t>
+        <w:lastRenderedPageBreak/>
+        <w:t>George Coulouris, Jean Dollimore, Tim Kindberg and Gordon Blair, "</w:t>
       </w:r>
       <w:r>
         <w:rPr>
@@ -3989,8 +4471,121 @@
 </file>
 
 <file path=word/numbering.xml><?xml version="1.0" encoding="utf-8"?>
-<w:numbering xmlns:wpc="http://schemas.microsoft.com/office/word/2010/wordprocessingCanvas" xmlns:cx="http://schemas.microsoft.com/office/drawing/2014/chartex" xmlns:cx1="http://schemas.microsoft.com/office/drawing/2015/9/8/chartex" xmlns:cx2="http://schemas.microsoft.com/office/drawing/2015/10/21/chartex" xmlns:cx3="http://schemas.microsoft.com/office/drawing/2016/5/9/chartex" xmlns:cx4="http://schemas.microsoft.com/office/drawing/2016/5/10/chartex" xmlns:cx5="http://schemas.microsoft.com/office/drawing/2016/5/11/chartex" xmlns:cx6="http://schemas.microsoft.com/office/drawing/2016/5/12/chartex" xmlns:cx7="http://schemas.microsoft.com/office/drawing/2016/5/13/chartex" xmlns:cx8="http://schemas.microsoft.com/office/drawing/2016/5/14/chartex" xmlns:mc="http://schemas.openxmlformats.org/markup-compatibility/2006" xmlns:aink="http://schemas.microsoft.com/office/drawing/2016/ink" xmlns:am3d="http://schemas.microsoft.com/office/drawing/2017/model3d" xmlns:o="urn:schemas-microsoft-com:office:office" xmlns:r="http://schemas.openxmlformats.org/officeDocument/2006/relationships" xmlns:m="http://schemas.openxmlformats.org/officeDocument/2006/math" xmlns:v="urn:schemas-microsoft-com:vml" xmlns:wp14="http://schemas.microsoft.com/office/word/2010/wordprocessingDrawing" xmlns:wp="http://schemas.openxmlformats.org/drawingml/2006/wordprocessingDrawing" xmlns:w10="urn:schemas-microsoft-com:office:word" xmlns:w="http://schemas.openxmlformats.org/wordprocessingml/2006/main" xmlns:w14="http://schemas.microsoft.com/office/word/2010/wordml" xmlns:w15="http://schemas.microsoft.com/office/word/2012/wordml" xmlns:w16cex="http://schemas.microsoft.com/office/word/2018/wordml/cex" xmlns:w16cid="http://schemas.microsoft.com/office/word/2016/wordml/cid" xmlns:w16="http://schemas.microsoft.com/office/word/2018/wordml" xmlns:w16se="http://schemas.microsoft.com/office/word/2015/wordml/symex" xmlns:wpg="http://schemas.microsoft.com/office/word/2010/wordprocessingGroup" xmlns:wpi="http://schemas.microsoft.com/office/word/2010/wordprocessingInk" xmlns:wne="http://schemas.microsoft.com/office/word/2006/wordml" xmlns:wps="http://schemas.microsoft.com/office/word/2010/wordprocessingShape" mc:Ignorable="w14 w15 w16se w16cid w16 w16cex wp14">
+<w:numbering xmlns:wpc="http://schemas.microsoft.com/office/word/2010/wordprocessingCanvas" xmlns:cx="http://schemas.microsoft.com/office/drawing/2014/chartex" xmlns:cx1="http://schemas.microsoft.com/office/drawing/2015/9/8/chartex" xmlns:cx2="http://schemas.microsoft.com/office/drawing/2015/10/21/chartex" xmlns:cx3="http://schemas.microsoft.com/office/drawing/2016/5/9/chartex" xmlns:cx4="http://schemas.microsoft.com/office/drawing/2016/5/10/chartex" xmlns:cx5="http://schemas.microsoft.com/office/drawing/2016/5/11/chartex" xmlns:cx6="http://schemas.microsoft.com/office/drawing/2016/5/12/chartex" xmlns:cx7="http://schemas.microsoft.com/office/drawing/2016/5/13/chartex" xmlns:cx8="http://schemas.microsoft.com/office/drawing/2016/5/14/chartex" xmlns:mc="http://schemas.openxmlformats.org/markup-compatibility/2006" xmlns:aink="http://schemas.microsoft.com/office/drawing/2016/ink" xmlns:am3d="http://schemas.microsoft.com/office/drawing/2017/model3d" xmlns:o="urn:schemas-microsoft-com:office:office" xmlns:r="http://schemas.openxmlformats.org/officeDocument/2006/relationships" xmlns:m="http://schemas.openxmlformats.org/officeDocument/2006/math" xmlns:v="urn:schemas-microsoft-com:vml" xmlns:wp14="http://schemas.microsoft.com/office/word/2010/wordprocessingDrawing" xmlns:wp="http://schemas.openxmlformats.org/drawingml/2006/wordprocessingDrawing" xmlns:w10="urn:schemas-microsoft-com:office:word" xmlns:w="http://schemas.openxmlformats.org/wordprocessingml/2006/main" xmlns:w14="http://schemas.microsoft.com/office/word/2010/wordml" xmlns:w15="http://schemas.microsoft.com/office/word/2012/wordml" xmlns:w16cex="http://schemas.microsoft.com/office/word/2018/wordml/cex" xmlns:w16cid="http://schemas.microsoft.com/office/word/2016/wordml/cid" xmlns:w16="http://schemas.microsoft.com/office/word/2018/wordml" xmlns:w16sdtdh="http://schemas.microsoft.com/office/word/2020/wordml/sdtdatahash" xmlns:w16se="http://schemas.microsoft.com/office/word/2015/wordml/symex" xmlns:wpg="http://schemas.microsoft.com/office/word/2010/wordprocessingGroup" xmlns:wpi="http://schemas.microsoft.com/office/word/2010/wordprocessingInk" xmlns:wne="http://schemas.microsoft.com/office/word/2006/wordml" xmlns:wps="http://schemas.microsoft.com/office/word/2010/wordprocessingShape" mc:Ignorable="w14 w15 w16se w16cid w16 w16cex w16sdtdh wp14">
   <w:abstractNum w:abstractNumId="0" w15:restartNumberingAfterBreak="0">
+    <w:nsid w:val="133D30B6"/>
+    <w:multiLevelType w:val="hybridMultilevel"/>
+    <w:tmpl w:val="F32680F2"/>
+    <w:lvl w:ilvl="0" w:tplc="40090001">
+      <w:start w:val="1"/>
+      <w:numFmt w:val="bullet"/>
+      <w:lvlText w:val=""/>
+      <w:lvlJc w:val="left"/>
+      <w:pPr>
+        <w:ind w:left="3600" w:hanging="360"/>
+      </w:pPr>
+      <w:rPr>
+        <w:rFonts w:ascii="Symbol" w:hAnsi="Symbol" w:hint="default"/>
+      </w:rPr>
+    </w:lvl>
+    <w:lvl w:ilvl="1" w:tplc="40090003" w:tentative="1">
+      <w:start w:val="1"/>
+      <w:numFmt w:val="bullet"/>
+      <w:lvlText w:val="o"/>
+      <w:lvlJc w:val="left"/>
+      <w:pPr>
+        <w:ind w:left="4320" w:hanging="360"/>
+      </w:pPr>
+      <w:rPr>
+        <w:rFonts w:ascii="Courier New" w:hAnsi="Courier New" w:cs="Courier New" w:hint="default"/>
+      </w:rPr>
+    </w:lvl>
+    <w:lvl w:ilvl="2" w:tplc="40090005" w:tentative="1">
+      <w:start w:val="1"/>
+      <w:numFmt w:val="bullet"/>
+      <w:lvlText w:val=""/>
+      <w:lvlJc w:val="left"/>
+      <w:pPr>
+        <w:ind w:left="5040" w:hanging="360"/>
+      </w:pPr>
+      <w:rPr>
+        <w:rFonts w:ascii="Wingdings" w:hAnsi="Wingdings" w:hint="default"/>
+      </w:rPr>
+    </w:lvl>
+    <w:lvl w:ilvl="3" w:tplc="40090001" w:tentative="1">
+      <w:start w:val="1"/>
+      <w:numFmt w:val="bullet"/>
+      <w:lvlText w:val=""/>
+      <w:lvlJc w:val="left"/>
+      <w:pPr>
+        <w:ind w:left="5760" w:hanging="360"/>
+      </w:pPr>
+      <w:rPr>
+        <w:rFonts w:ascii="Symbol" w:hAnsi="Symbol" w:hint="default"/>
+      </w:rPr>
+    </w:lvl>
+    <w:lvl w:ilvl="4" w:tplc="40090003" w:tentative="1">
+      <w:start w:val="1"/>
+      <w:numFmt w:val="bullet"/>
+      <w:lvlText w:val="o"/>
+      <w:lvlJc w:val="left"/>
+      <w:pPr>
+        <w:ind w:left="6480" w:hanging="360"/>
+      </w:pPr>
+      <w:rPr>
+        <w:rFonts w:ascii="Courier New" w:hAnsi="Courier New" w:cs="Courier New" w:hint="default"/>
+      </w:rPr>
+    </w:lvl>
+    <w:lvl w:ilvl="5" w:tplc="40090005" w:tentative="1">
+      <w:start w:val="1"/>
+      <w:numFmt w:val="bullet"/>
+      <w:lvlText w:val=""/>
+      <w:lvlJc w:val="left"/>
+      <w:pPr>
+        <w:ind w:left="7200" w:hanging="360"/>
+      </w:pPr>
+      <w:rPr>
+        <w:rFonts w:ascii="Wingdings" w:hAnsi="Wingdings" w:hint="default"/>
+      </w:rPr>
+    </w:lvl>
+    <w:lvl w:ilvl="6" w:tplc="40090001" w:tentative="1">
+      <w:start w:val="1"/>
+      <w:numFmt w:val="bullet"/>
+      <w:lvlText w:val=""/>
+      <w:lvlJc w:val="left"/>
+      <w:pPr>
+        <w:ind w:left="7920" w:hanging="360"/>
+      </w:pPr>
+      <w:rPr>
+        <w:rFonts w:ascii="Symbol" w:hAnsi="Symbol" w:hint="default"/>
+      </w:rPr>
+    </w:lvl>
+    <w:lvl w:ilvl="7" w:tplc="40090003" w:tentative="1">
+      <w:start w:val="1"/>
+      <w:numFmt w:val="bullet"/>
+      <w:lvlText w:val="o"/>
+      <w:lvlJc w:val="left"/>
+      <w:pPr>
+        <w:ind w:left="8640" w:hanging="360"/>
+      </w:pPr>
+      <w:rPr>
+        <w:rFonts w:ascii="Courier New" w:hAnsi="Courier New" w:cs="Courier New" w:hint="default"/>
+      </w:rPr>
+    </w:lvl>
+    <w:lvl w:ilvl="8" w:tplc="40090005" w:tentative="1">
+      <w:start w:val="1"/>
+      <w:numFmt w:val="bullet"/>
+      <w:lvlText w:val=""/>
+      <w:lvlJc w:val="left"/>
+      <w:pPr>
+        <w:ind w:left="9360" w:hanging="360"/>
+      </w:pPr>
+      <w:rPr>
+        <w:rFonts w:ascii="Wingdings" w:hAnsi="Wingdings" w:hint="default"/>
+      </w:rPr>
+    </w:lvl>
+  </w:abstractNum>
+  <w:abstractNum w:abstractNumId="1" w15:restartNumberingAfterBreak="0">
     <w:nsid w:val="3DB50104"/>
     <w:multiLevelType w:val="hybridMultilevel"/>
     <w:tmpl w:val="315619F0"/>
@@ -4103,7 +4698,7 @@
       </w:rPr>
     </w:lvl>
   </w:abstractNum>
-  <w:abstractNum w:abstractNumId="1" w15:restartNumberingAfterBreak="0">
+  <w:abstractNum w:abstractNumId="2" w15:restartNumberingAfterBreak="0">
     <w:nsid w:val="4DBF4E33"/>
     <w:multiLevelType w:val="multilevel"/>
     <w:tmpl w:val="A582FDBC"/>
@@ -4216,7 +4811,120 @@
       </w:rPr>
     </w:lvl>
   </w:abstractNum>
-  <w:abstractNum w:abstractNumId="2" w15:restartNumberingAfterBreak="0">
+  <w:abstractNum w:abstractNumId="3" w15:restartNumberingAfterBreak="0">
+    <w:nsid w:val="4E9A29DE"/>
+    <w:multiLevelType w:val="hybridMultilevel"/>
+    <w:tmpl w:val="2C5AE2FA"/>
+    <w:lvl w:ilvl="0" w:tplc="40090001">
+      <w:start w:val="1"/>
+      <w:numFmt w:val="bullet"/>
+      <w:lvlText w:val=""/>
+      <w:lvlJc w:val="left"/>
+      <w:pPr>
+        <w:ind w:left="720" w:hanging="360"/>
+      </w:pPr>
+      <w:rPr>
+        <w:rFonts w:ascii="Symbol" w:hAnsi="Symbol" w:hint="default"/>
+      </w:rPr>
+    </w:lvl>
+    <w:lvl w:ilvl="1" w:tplc="40090003" w:tentative="1">
+      <w:start w:val="1"/>
+      <w:numFmt w:val="bullet"/>
+      <w:lvlText w:val="o"/>
+      <w:lvlJc w:val="left"/>
+      <w:pPr>
+        <w:ind w:left="1440" w:hanging="360"/>
+      </w:pPr>
+      <w:rPr>
+        <w:rFonts w:ascii="Courier New" w:hAnsi="Courier New" w:cs="Courier New" w:hint="default"/>
+      </w:rPr>
+    </w:lvl>
+    <w:lvl w:ilvl="2" w:tplc="40090005" w:tentative="1">
+      <w:start w:val="1"/>
+      <w:numFmt w:val="bullet"/>
+      <w:lvlText w:val=""/>
+      <w:lvlJc w:val="left"/>
+      <w:pPr>
+        <w:ind w:left="2160" w:hanging="360"/>
+      </w:pPr>
+      <w:rPr>
+        <w:rFonts w:ascii="Wingdings" w:hAnsi="Wingdings" w:hint="default"/>
+      </w:rPr>
+    </w:lvl>
+    <w:lvl w:ilvl="3" w:tplc="40090001" w:tentative="1">
+      <w:start w:val="1"/>
+      <w:numFmt w:val="bullet"/>
+      <w:lvlText w:val=""/>
+      <w:lvlJc w:val="left"/>
+      <w:pPr>
+        <w:ind w:left="2880" w:hanging="360"/>
+      </w:pPr>
+      <w:rPr>
+        <w:rFonts w:ascii="Symbol" w:hAnsi="Symbol" w:hint="default"/>
+      </w:rPr>
+    </w:lvl>
+    <w:lvl w:ilvl="4" w:tplc="40090003" w:tentative="1">
+      <w:start w:val="1"/>
+      <w:numFmt w:val="bullet"/>
+      <w:lvlText w:val="o"/>
+      <w:lvlJc w:val="left"/>
+      <w:pPr>
+        <w:ind w:left="3600" w:hanging="360"/>
+      </w:pPr>
+      <w:rPr>
+        <w:rFonts w:ascii="Courier New" w:hAnsi="Courier New" w:cs="Courier New" w:hint="default"/>
+      </w:rPr>
+    </w:lvl>
+    <w:lvl w:ilvl="5" w:tplc="40090005" w:tentative="1">
+      <w:start w:val="1"/>
+      <w:numFmt w:val="bullet"/>
+      <w:lvlText w:val=""/>
+      <w:lvlJc w:val="left"/>
+      <w:pPr>
+        <w:ind w:left="4320" w:hanging="360"/>
+      </w:pPr>
+      <w:rPr>
+        <w:rFonts w:ascii="Wingdings" w:hAnsi="Wingdings" w:hint="default"/>
+      </w:rPr>
+    </w:lvl>
+    <w:lvl w:ilvl="6" w:tplc="40090001" w:tentative="1">
+      <w:start w:val="1"/>
+      <w:numFmt w:val="bullet"/>
+      <w:lvlText w:val=""/>
+      <w:lvlJc w:val="left"/>
+      <w:pPr>
+        <w:ind w:left="5040" w:hanging="360"/>
+      </w:pPr>
+      <w:rPr>
+        <w:rFonts w:ascii="Symbol" w:hAnsi="Symbol" w:hint="default"/>
+      </w:rPr>
+    </w:lvl>
+    <w:lvl w:ilvl="7" w:tplc="40090003" w:tentative="1">
+      <w:start w:val="1"/>
+      <w:numFmt w:val="bullet"/>
+      <w:lvlText w:val="o"/>
+      <w:lvlJc w:val="left"/>
+      <w:pPr>
+        <w:ind w:left="5760" w:hanging="360"/>
+      </w:pPr>
+      <w:rPr>
+        <w:rFonts w:ascii="Courier New" w:hAnsi="Courier New" w:cs="Courier New" w:hint="default"/>
+      </w:rPr>
+    </w:lvl>
+    <w:lvl w:ilvl="8" w:tplc="40090005" w:tentative="1">
+      <w:start w:val="1"/>
+      <w:numFmt w:val="bullet"/>
+      <w:lvlText w:val=""/>
+      <w:lvlJc w:val="left"/>
+      <w:pPr>
+        <w:ind w:left="6480" w:hanging="360"/>
+      </w:pPr>
+      <w:rPr>
+        <w:rFonts w:ascii="Wingdings" w:hAnsi="Wingdings" w:hint="default"/>
+      </w:rPr>
+    </w:lvl>
+  </w:abstractNum>
+  <w:abstractNum w:abstractNumId="4" w15:restartNumberingAfterBreak="0">
     <w:nsid w:val="5A9674BC"/>
     <w:multiLevelType w:val="hybridMultilevel"/>
     <w:tmpl w:val="63401D6E"/>
@@ -4329,7 +5037,7 @@
       </w:rPr>
     </w:lvl>
   </w:abstractNum>
-  <w:abstractNum w:abstractNumId="3" w15:restartNumberingAfterBreak="0">
+  <w:abstractNum w:abstractNumId="5" w15:restartNumberingAfterBreak="0">
     <w:nsid w:val="5C2C418A"/>
     <w:multiLevelType w:val="hybridMultilevel"/>
     <w:tmpl w:val="10F251F4"/>
@@ -4442,7 +5150,7 @@
       </w:rPr>
     </w:lvl>
   </w:abstractNum>
-  <w:abstractNum w:abstractNumId="4" w15:restartNumberingAfterBreak="0">
+  <w:abstractNum w:abstractNumId="6" w15:restartNumberingAfterBreak="0">
     <w:nsid w:val="61652D56"/>
     <w:multiLevelType w:val="hybridMultilevel"/>
     <w:tmpl w:val="0BB69BF2"/>
@@ -4555,7 +5263,7 @@
       </w:rPr>
     </w:lvl>
   </w:abstractNum>
-  <w:abstractNum w:abstractNumId="5" w15:restartNumberingAfterBreak="0">
+  <w:abstractNum w:abstractNumId="7" w15:restartNumberingAfterBreak="0">
     <w:nsid w:val="6B3C2A3A"/>
     <w:multiLevelType w:val="hybridMultilevel"/>
     <w:tmpl w:val="53DCA77E"/>
@@ -4668,7 +5376,7 @@
       </w:rPr>
     </w:lvl>
   </w:abstractNum>
-  <w:abstractNum w:abstractNumId="6" w15:restartNumberingAfterBreak="0">
+  <w:abstractNum w:abstractNumId="8" w15:restartNumberingAfterBreak="0">
     <w:nsid w:val="7A3F25A1"/>
     <w:multiLevelType w:val="hybridMultilevel"/>
     <w:tmpl w:val="8022280A"/>
@@ -4781,7 +5489,7 @@
       </w:rPr>
     </w:lvl>
   </w:abstractNum>
-  <w:abstractNum w:abstractNumId="7" w15:restartNumberingAfterBreak="0">
+  <w:abstractNum w:abstractNumId="9" w15:restartNumberingAfterBreak="0">
     <w:nsid w:val="7E9746E7"/>
     <w:multiLevelType w:val="hybridMultilevel"/>
     <w:tmpl w:val="A10E47F4"/>
@@ -4895,34 +5603,40 @@
     </w:lvl>
   </w:abstractNum>
   <w:num w:numId="1">
+    <w:abstractNumId w:val="4"/>
+  </w:num>
+  <w:num w:numId="2">
+    <w:abstractNumId w:val="7"/>
+  </w:num>
+  <w:num w:numId="3">
+    <w:abstractNumId w:val="6"/>
+  </w:num>
+  <w:num w:numId="4">
+    <w:abstractNumId w:val="9"/>
+  </w:num>
+  <w:num w:numId="5">
     <w:abstractNumId w:val="2"/>
   </w:num>
-  <w:num w:numId="2">
+  <w:num w:numId="6">
+    <w:abstractNumId w:val="8"/>
+  </w:num>
+  <w:num w:numId="7">
     <w:abstractNumId w:val="5"/>
   </w:num>
-  <w:num w:numId="3">
-    <w:abstractNumId w:val="4"/>
-  </w:num>
-  <w:num w:numId="4">
-    <w:abstractNumId w:val="7"/>
-  </w:num>
-  <w:num w:numId="5">
+  <w:num w:numId="8">
     <w:abstractNumId w:val="1"/>
   </w:num>
-  <w:num w:numId="6">
-    <w:abstractNumId w:val="6"/>
+  <w:num w:numId="9">
+    <w:abstractNumId w:val="0"/>
   </w:num>
-  <w:num w:numId="7">
+  <w:num w:numId="10">
     <w:abstractNumId w:val="3"/>
-  </w:num>
-  <w:num w:numId="8">
-    <w:abstractNumId w:val="0"/>
   </w:num>
 </w:numbering>
 </file>
 
 <file path=word/styles.xml><?xml version="1.0" encoding="utf-8"?>
-<w:styles xmlns:mc="http://schemas.openxmlformats.org/markup-compatibility/2006" xmlns:r="http://schemas.openxmlformats.org/officeDocument/2006/relationships" xmlns:w="http://schemas.openxmlformats.org/wordprocessingml/2006/main" xmlns:w14="http://schemas.microsoft.com/office/word/2010/wordml" xmlns:w15="http://schemas.microsoft.com/office/word/2012/wordml" xmlns:w16cex="http://schemas.microsoft.com/office/word/2018/wordml/cex" xmlns:w16cid="http://schemas.microsoft.com/office/word/2016/wordml/cid" xmlns:w16="http://schemas.microsoft.com/office/word/2018/wordml" xmlns:w16se="http://schemas.microsoft.com/office/word/2015/wordml/symex" mc:Ignorable="w14 w15 w16se w16cid w16 w16cex">
+<w:styles xmlns:mc="http://schemas.openxmlformats.org/markup-compatibility/2006" xmlns:r="http://schemas.openxmlformats.org/officeDocument/2006/relationships" xmlns:w="http://schemas.openxmlformats.org/wordprocessingml/2006/main" xmlns:w14="http://schemas.microsoft.com/office/word/2010/wordml" xmlns:w15="http://schemas.microsoft.com/office/word/2012/wordml" xmlns:w16cex="http://schemas.microsoft.com/office/word/2018/wordml/cex" xmlns:w16cid="http://schemas.microsoft.com/office/word/2016/wordml/cid" xmlns:w16="http://schemas.microsoft.com/office/word/2018/wordml" xmlns:w16sdtdh="http://schemas.microsoft.com/office/word/2020/wordml/sdtdatahash" xmlns:w16se="http://schemas.microsoft.com/office/word/2015/wordml/symex" mc:Ignorable="w14 w15 w16se w16cid w16 w16cex w16sdtdh">
   <w:docDefaults>
     <w:rPrDefault>
       <w:rPr>

</xml_diff>